<commit_message>
documento completato, ma da rivedere
</commit_message>
<xml_diff>
--- a/Problem Statement.docx
+++ b/Problem Statement.docx
@@ -1,6 +1,6 @@
 
 <file path=word/document.xml><?xml version="1.0" encoding="utf-8"?>
-<w:document xmlns:wpc="http://schemas.microsoft.com/office/word/2010/wordprocessingCanvas" xmlns:cx="http://schemas.microsoft.com/office/drawing/2014/chartex" xmlns:cx1="http://schemas.microsoft.com/office/drawing/2015/9/8/chartex" xmlns:cx2="http://schemas.microsoft.com/office/drawing/2015/10/21/chartex" xmlns:cx3="http://schemas.microsoft.com/office/drawing/2016/5/9/chartex" xmlns:cx4="http://schemas.microsoft.com/office/drawing/2016/5/10/chartex" xmlns:cx5="http://schemas.microsoft.com/office/drawing/2016/5/11/chartex" xmlns:cx6="http://schemas.microsoft.com/office/drawing/2016/5/12/chartex" xmlns:cx7="http://schemas.microsoft.com/office/drawing/2016/5/13/chartex" xmlns:cx8="http://schemas.microsoft.com/office/drawing/2016/5/14/chartex" xmlns:mc="http://schemas.openxmlformats.org/markup-compatibility/2006" xmlns:aink="http://schemas.microsoft.com/office/drawing/2016/ink" xmlns:am3d="http://schemas.microsoft.com/office/drawing/2017/model3d" xmlns:o="urn:schemas-microsoft-com:office:office" xmlns:r="http://schemas.openxmlformats.org/officeDocument/2006/relationships" xmlns:m="http://schemas.openxmlformats.org/officeDocument/2006/math" xmlns:v="urn:schemas-microsoft-com:vml" xmlns:wp14="http://schemas.microsoft.com/office/word/2010/wordprocessingDrawing" xmlns:wp="http://schemas.openxmlformats.org/drawingml/2006/wordprocessingDrawing" xmlns:w10="urn:schemas-microsoft-com:office:word" xmlns:w="http://schemas.openxmlformats.org/wordprocessingml/2006/main" xmlns:w14="http://schemas.microsoft.com/office/word/2010/wordml" xmlns:w15="http://schemas.microsoft.com/office/word/2012/wordml" xmlns:w16cex="http://schemas.microsoft.com/office/word/2018/wordml/cex" xmlns:w16cid="http://schemas.microsoft.com/office/word/2016/wordml/cid" xmlns:w16="http://schemas.microsoft.com/office/word/2018/wordml" xmlns:w16se="http://schemas.microsoft.com/office/word/2015/wordml/symex" xmlns:wpg="http://schemas.microsoft.com/office/word/2010/wordprocessingGroup" xmlns:wpi="http://schemas.microsoft.com/office/word/2010/wordprocessingInk" xmlns:wne="http://schemas.microsoft.com/office/word/2006/wordml" xmlns:wps="http://schemas.microsoft.com/office/word/2010/wordprocessingShape" mc:Ignorable="w14 w15 w16se w16cid w16 w16cex wp14">
+<w:document xmlns:wpc="http://schemas.microsoft.com/office/word/2010/wordprocessingCanvas" xmlns:cx="http://schemas.microsoft.com/office/drawing/2014/chartex" xmlns:mc="http://schemas.openxmlformats.org/markup-compatibility/2006" xmlns:o="urn:schemas-microsoft-com:office:office" xmlns:r="http://schemas.openxmlformats.org/officeDocument/2006/relationships" xmlns:m="http://schemas.openxmlformats.org/officeDocument/2006/math" xmlns:v="urn:schemas-microsoft-com:vml" xmlns:wp14="http://schemas.microsoft.com/office/word/2010/wordprocessingDrawing" xmlns:wp="http://schemas.openxmlformats.org/drawingml/2006/wordprocessingDrawing" xmlns:w10="urn:schemas-microsoft-com:office:word" xmlns:w="http://schemas.openxmlformats.org/wordprocessingml/2006/main" xmlns:w14="http://schemas.microsoft.com/office/word/2010/wordml" xmlns:w15="http://schemas.microsoft.com/office/word/2012/wordml" xmlns:w16se="http://schemas.microsoft.com/office/word/2015/wordml/symex" xmlns:wpg="http://schemas.microsoft.com/office/word/2010/wordprocessingGroup" xmlns:wpi="http://schemas.microsoft.com/office/word/2010/wordprocessingInk" xmlns:wne="http://schemas.microsoft.com/office/word/2006/wordml" xmlns:wps="http://schemas.microsoft.com/office/word/2010/wordprocessingShape" mc:Ignorable="w14 w15 w16se wp14">
   <w:body>
     <w:p>
       <w:pPr>
@@ -249,113 +249,7 @@
           <w:szCs w:val="24"/>
           <w:shd w:val="clear" w:color="auto" w:fill="FFFFFF"/>
         </w:rPr>
-        <w:t xml:space="preserve">L’utente </w:t>
-      </w:r>
-      <w:r>
-        <w:rPr>
-          <w:rStyle w:val="Enfasigrassetto"/>
-          <w:rFonts w:ascii="Comic Sans MS" w:hAnsi="Comic Sans MS" w:cs="Arial"/>
-          <w:b w:val="0"/>
-          <w:bCs w:val="0"/>
-          <w:color w:val="111111"/>
-          <w:sz w:val="24"/>
-          <w:szCs w:val="24"/>
-          <w:shd w:val="clear" w:color="auto" w:fill="FFFFFF"/>
-        </w:rPr>
-        <w:t xml:space="preserve">A e B </w:t>
-      </w:r>
-      <w:proofErr w:type="gramStart"/>
-      <w:r>
-        <w:rPr>
-          <w:rStyle w:val="Enfasigrassetto"/>
-          <w:rFonts w:ascii="Comic Sans MS" w:hAnsi="Comic Sans MS" w:cs="Arial"/>
-          <w:b w:val="0"/>
-          <w:bCs w:val="0"/>
-          <w:color w:val="111111"/>
-          <w:sz w:val="24"/>
-          <w:szCs w:val="24"/>
-          <w:shd w:val="clear" w:color="auto" w:fill="FFFFFF"/>
-        </w:rPr>
-        <w:t>gioca</w:t>
-      </w:r>
-      <w:r>
-        <w:rPr>
-          <w:rStyle w:val="Enfasigrassetto"/>
-          <w:rFonts w:ascii="Comic Sans MS" w:hAnsi="Comic Sans MS" w:cs="Arial"/>
-          <w:b w:val="0"/>
-          <w:bCs w:val="0"/>
-          <w:color w:val="111111"/>
-          <w:sz w:val="24"/>
-          <w:szCs w:val="24"/>
-          <w:shd w:val="clear" w:color="auto" w:fill="FFFFFF"/>
-        </w:rPr>
-        <w:t>no</w:t>
-      </w:r>
-      <w:r>
-        <w:rPr>
-          <w:rStyle w:val="Enfasigrassetto"/>
-          <w:rFonts w:ascii="Comic Sans MS" w:hAnsi="Comic Sans MS" w:cs="Arial"/>
-          <w:b w:val="0"/>
-          <w:bCs w:val="0"/>
-          <w:color w:val="111111"/>
-          <w:sz w:val="24"/>
-          <w:szCs w:val="24"/>
-          <w:shd w:val="clear" w:color="auto" w:fill="FFFFFF"/>
-        </w:rPr>
-        <w:t xml:space="preserve"> scegliendo</w:t>
-      </w:r>
-      <w:proofErr w:type="gramEnd"/>
-      <w:r>
-        <w:rPr>
-          <w:rStyle w:val="Enfasigrassetto"/>
-          <w:rFonts w:ascii="Comic Sans MS" w:hAnsi="Comic Sans MS" w:cs="Arial"/>
-          <w:b w:val="0"/>
-          <w:bCs w:val="0"/>
-          <w:color w:val="111111"/>
-          <w:sz w:val="24"/>
-          <w:szCs w:val="24"/>
-          <w:shd w:val="clear" w:color="auto" w:fill="FFFFFF"/>
-        </w:rPr>
-        <w:t xml:space="preserve"> una modalità senza storico</w:t>
-      </w:r>
-      <w:r>
-        <w:rPr>
-          <w:rStyle w:val="Enfasigrassetto"/>
-          <w:rFonts w:ascii="Comic Sans MS" w:hAnsi="Comic Sans MS" w:cs="Arial"/>
-          <w:b w:val="0"/>
-          <w:bCs w:val="0"/>
-          <w:color w:val="111111"/>
-          <w:sz w:val="24"/>
-          <w:szCs w:val="24"/>
-          <w:shd w:val="clear" w:color="auto" w:fill="FFFFFF"/>
-        </w:rPr>
-        <w:t>, rispondendo ad almeno 30 domande (</w:t>
-      </w:r>
-      <w:r>
-        <w:rPr>
-          <w:rStyle w:val="Enfasigrassetto"/>
-          <w:rFonts w:ascii="Comic Sans MS" w:hAnsi="Comic Sans MS" w:cs="Arial"/>
-          <w:b w:val="0"/>
-          <w:bCs w:val="0"/>
-          <w:color w:val="111111"/>
-          <w:sz w:val="24"/>
-          <w:szCs w:val="24"/>
-          <w:shd w:val="clear" w:color="auto" w:fill="FFFFFF"/>
-        </w:rPr>
-        <w:t xml:space="preserve">l’IA </w:t>
-      </w:r>
-      <w:r>
-        <w:rPr>
-          <w:rStyle w:val="Enfasigrassetto"/>
-          <w:rFonts w:ascii="Comic Sans MS" w:hAnsi="Comic Sans MS" w:cs="Arial"/>
-          <w:b w:val="0"/>
-          <w:bCs w:val="0"/>
-          <w:color w:val="111111"/>
-          <w:sz w:val="24"/>
-          <w:szCs w:val="24"/>
-          <w:shd w:val="clear" w:color="auto" w:fill="FFFFFF"/>
-        </w:rPr>
-        <w:t>crea una memoria temporanea relativa all’utente).</w:t>
+        <w:t>L’utente A e B giocano scegliendo una modalità senza storico, rispondendo ad almeno 30 domande (l’IA crea una memoria temporanea relativa all’utente).</w:t>
       </w:r>
     </w:p>
     <w:p>
@@ -385,113 +279,7 @@
           <w:szCs w:val="24"/>
           <w:shd w:val="clear" w:color="auto" w:fill="FFFFFF"/>
         </w:rPr>
-        <w:t>L’utente</w:t>
-      </w:r>
-      <w:r>
-        <w:rPr>
-          <w:rStyle w:val="Enfasigrassetto"/>
-          <w:rFonts w:ascii="Comic Sans MS" w:hAnsi="Comic Sans MS" w:cs="Arial"/>
-          <w:b w:val="0"/>
-          <w:bCs w:val="0"/>
-          <w:color w:val="111111"/>
-          <w:sz w:val="24"/>
-          <w:szCs w:val="24"/>
-          <w:shd w:val="clear" w:color="auto" w:fill="FFFFFF"/>
-        </w:rPr>
-        <w:t xml:space="preserve"> A e B </w:t>
-      </w:r>
-      <w:proofErr w:type="gramStart"/>
-      <w:r>
-        <w:rPr>
-          <w:rStyle w:val="Enfasigrassetto"/>
-          <w:rFonts w:ascii="Comic Sans MS" w:hAnsi="Comic Sans MS" w:cs="Arial"/>
-          <w:b w:val="0"/>
-          <w:bCs w:val="0"/>
-          <w:color w:val="111111"/>
-          <w:sz w:val="24"/>
-          <w:szCs w:val="24"/>
-          <w:shd w:val="clear" w:color="auto" w:fill="FFFFFF"/>
-        </w:rPr>
-        <w:t>rispondono</w:t>
-      </w:r>
-      <w:proofErr w:type="gramEnd"/>
-      <w:r>
-        <w:rPr>
-          <w:rStyle w:val="Enfasigrassetto"/>
-          <w:rFonts w:ascii="Comic Sans MS" w:hAnsi="Comic Sans MS" w:cs="Arial"/>
-          <w:b w:val="0"/>
-          <w:bCs w:val="0"/>
-          <w:color w:val="111111"/>
-          <w:sz w:val="24"/>
-          <w:szCs w:val="24"/>
-          <w:shd w:val="clear" w:color="auto" w:fill="FFFFFF"/>
-        </w:rPr>
-        <w:t xml:space="preserve"> a</w:t>
-      </w:r>
-      <w:r>
-        <w:rPr>
-          <w:rStyle w:val="Enfasigrassetto"/>
-          <w:rFonts w:ascii="Comic Sans MS" w:hAnsi="Comic Sans MS" w:cs="Arial"/>
-          <w:b w:val="0"/>
-          <w:bCs w:val="0"/>
-          <w:color w:val="111111"/>
-          <w:sz w:val="24"/>
-          <w:szCs w:val="24"/>
-          <w:shd w:val="clear" w:color="auto" w:fill="FFFFFF"/>
-        </w:rPr>
-        <w:t xml:space="preserve"> </w:t>
-      </w:r>
-      <w:r>
-        <w:rPr>
-          <w:rStyle w:val="Enfasigrassetto"/>
-          <w:rFonts w:ascii="Comic Sans MS" w:hAnsi="Comic Sans MS" w:cs="Arial"/>
-          <w:b w:val="0"/>
-          <w:bCs w:val="0"/>
-          <w:color w:val="111111"/>
-          <w:sz w:val="24"/>
-          <w:szCs w:val="24"/>
-          <w:shd w:val="clear" w:color="auto" w:fill="FFFFFF"/>
-        </w:rPr>
-        <w:t>domande (</w:t>
-      </w:r>
-      <w:r>
-        <w:rPr>
-          <w:rStyle w:val="Enfasigrassetto"/>
-          <w:rFonts w:ascii="Comic Sans MS" w:hAnsi="Comic Sans MS" w:cs="Arial"/>
-          <w:b w:val="0"/>
-          <w:bCs w:val="0"/>
-          <w:color w:val="111111"/>
-          <w:sz w:val="24"/>
-          <w:szCs w:val="24"/>
-          <w:shd w:val="clear" w:color="auto" w:fill="FFFFFF"/>
-        </w:rPr>
-        <w:t>10)</w:t>
-      </w:r>
-      <w:r>
-        <w:rPr>
-          <w:rStyle w:val="Enfasigrassetto"/>
-          <w:rFonts w:ascii="Comic Sans MS" w:hAnsi="Comic Sans MS" w:cs="Arial"/>
-          <w:b w:val="0"/>
-          <w:bCs w:val="0"/>
-          <w:color w:val="111111"/>
-          <w:sz w:val="24"/>
-          <w:szCs w:val="24"/>
-          <w:shd w:val="clear" w:color="auto" w:fill="FFFFFF"/>
-        </w:rPr>
-        <w:t xml:space="preserve"> fornite da un IA</w:t>
-      </w:r>
-      <w:r>
-        <w:rPr>
-          <w:rStyle w:val="Enfasigrassetto"/>
-          <w:rFonts w:ascii="Comic Sans MS" w:hAnsi="Comic Sans MS" w:cs="Arial"/>
-          <w:b w:val="0"/>
-          <w:bCs w:val="0"/>
-          <w:color w:val="111111"/>
-          <w:sz w:val="24"/>
-          <w:szCs w:val="24"/>
-          <w:shd w:val="clear" w:color="auto" w:fill="FFFFFF"/>
-        </w:rPr>
-        <w:t xml:space="preserve"> in base a uno storico utente.</w:t>
+        <w:t>L’utente A e B rispondono a domande (10) fornite da un IA in base a uno storico utente.</w:t>
       </w:r>
     </w:p>
     <w:p>
@@ -551,6 +339,751 @@
         </w:rPr>
         <w:t>10), 6 fornite dall’IA, 2 scelte dall’utente, 2 scritte direttamente dall’utente.</w:t>
       </w:r>
+    </w:p>
+    <w:p>
+      <w:pPr>
+        <w:pStyle w:val="Paragrafoelenco"/>
+        <w:rPr>
+          <w:rStyle w:val="Enfasigrassetto"/>
+          <w:rFonts w:ascii="Comic Sans MS" w:hAnsi="Comic Sans MS" w:cs="Calibri"/>
+          <w:b w:val="0"/>
+          <w:bCs w:val="0"/>
+          <w:sz w:val="32"/>
+          <w:szCs w:val="32"/>
+        </w:rPr>
+      </w:pPr>
+    </w:p>
+    <w:p>
+      <w:pPr>
+        <w:pStyle w:val="Paragrafoelenco"/>
+        <w:numPr>
+          <w:ilvl w:val="0"/>
+          <w:numId w:val="1"/>
+        </w:numPr>
+        <w:rPr>
+          <w:rStyle w:val="Enfasigrassetto"/>
+          <w:rFonts w:ascii="Comic Sans MS" w:hAnsi="Comic Sans MS" w:cs="Calibri"/>
+          <w:b w:val="0"/>
+          <w:bCs w:val="0"/>
+          <w:sz w:val="32"/>
+          <w:szCs w:val="32"/>
+        </w:rPr>
+      </w:pPr>
+      <w:r>
+        <w:rPr>
+          <w:rStyle w:val="Enfasigrassetto"/>
+          <w:rFonts w:ascii="Comic Sans MS" w:hAnsi="Comic Sans MS" w:cs="Calibri"/>
+          <w:bCs w:val="0"/>
+          <w:sz w:val="24"/>
+          <w:szCs w:val="24"/>
+        </w:rPr>
+        <w:t xml:space="preserve">Requisiti funzionali:   </w:t>
+      </w:r>
+    </w:p>
+    <w:p>
+      <w:pPr>
+        <w:pStyle w:val="Paragrafoelenco"/>
+        <w:numPr>
+          <w:ilvl w:val="0"/>
+          <w:numId w:val="12"/>
+        </w:numPr>
+        <w:rPr>
+          <w:rStyle w:val="Enfasigrassetto"/>
+          <w:rFonts w:ascii="Comic Sans MS" w:hAnsi="Comic Sans MS" w:cs="Calibri"/>
+          <w:b w:val="0"/>
+          <w:bCs w:val="0"/>
+          <w:sz w:val="24"/>
+          <w:szCs w:val="24"/>
+        </w:rPr>
+      </w:pPr>
+      <w:r>
+        <w:rPr>
+          <w:rStyle w:val="Enfasigrassetto"/>
+          <w:rFonts w:ascii="Comic Sans MS" w:hAnsi="Comic Sans MS" w:cs="Calibri"/>
+          <w:b w:val="0"/>
+          <w:bCs w:val="0"/>
+          <w:sz w:val="24"/>
+          <w:szCs w:val="24"/>
+        </w:rPr>
+        <w:t>L’utente deve avere la possibilità di scegliere tra più modalità di gioco.</w:t>
+      </w:r>
+    </w:p>
+    <w:p>
+      <w:pPr>
+        <w:pStyle w:val="Paragrafoelenco"/>
+        <w:numPr>
+          <w:ilvl w:val="0"/>
+          <w:numId w:val="12"/>
+        </w:numPr>
+        <w:rPr>
+          <w:rStyle w:val="Enfasigrassetto"/>
+          <w:rFonts w:ascii="Comic Sans MS" w:hAnsi="Comic Sans MS" w:cs="Calibri"/>
+          <w:b w:val="0"/>
+          <w:bCs w:val="0"/>
+          <w:sz w:val="24"/>
+          <w:szCs w:val="24"/>
+        </w:rPr>
+      </w:pPr>
+      <w:r>
+        <w:rPr>
+          <w:rStyle w:val="Enfasigrassetto"/>
+          <w:rFonts w:ascii="Comic Sans MS" w:hAnsi="Comic Sans MS" w:cs="Calibri"/>
+          <w:b w:val="0"/>
+          <w:bCs w:val="0"/>
+          <w:sz w:val="24"/>
+          <w:szCs w:val="24"/>
+        </w:rPr>
+        <w:t>L’utente deve essere in grado di poter scegliere e creare domande.</w:t>
+      </w:r>
+    </w:p>
+    <w:p>
+      <w:pPr>
+        <w:pStyle w:val="Paragrafoelenco"/>
+        <w:numPr>
+          <w:ilvl w:val="0"/>
+          <w:numId w:val="12"/>
+        </w:numPr>
+        <w:rPr>
+          <w:rStyle w:val="Enfasigrassetto"/>
+          <w:rFonts w:ascii="Comic Sans MS" w:hAnsi="Comic Sans MS" w:cs="Calibri"/>
+          <w:b w:val="0"/>
+          <w:bCs w:val="0"/>
+          <w:sz w:val="24"/>
+          <w:szCs w:val="24"/>
+        </w:rPr>
+      </w:pPr>
+      <w:r>
+        <w:rPr>
+          <w:rStyle w:val="Enfasigrassetto"/>
+          <w:rFonts w:ascii="Comic Sans MS" w:hAnsi="Comic Sans MS" w:cs="Calibri"/>
+          <w:b w:val="0"/>
+          <w:bCs w:val="0"/>
+          <w:sz w:val="24"/>
+          <w:szCs w:val="24"/>
+        </w:rPr>
+        <w:t>L’utente ha la possibilità di ricercare un avversario.</w:t>
+      </w:r>
+    </w:p>
+    <w:p>
+      <w:pPr>
+        <w:pStyle w:val="Paragrafoelenco"/>
+        <w:numPr>
+          <w:ilvl w:val="0"/>
+          <w:numId w:val="12"/>
+        </w:numPr>
+        <w:rPr>
+          <w:rStyle w:val="Enfasigrassetto"/>
+          <w:rFonts w:ascii="Comic Sans MS" w:hAnsi="Comic Sans MS" w:cs="Calibri"/>
+          <w:b w:val="0"/>
+          <w:bCs w:val="0"/>
+          <w:sz w:val="24"/>
+          <w:szCs w:val="24"/>
+        </w:rPr>
+      </w:pPr>
+      <w:r>
+        <w:rPr>
+          <w:rStyle w:val="Enfasigrassetto"/>
+          <w:rFonts w:ascii="Comic Sans MS" w:hAnsi="Comic Sans MS" w:cs="Calibri"/>
+          <w:b w:val="0"/>
+          <w:bCs w:val="0"/>
+          <w:sz w:val="24"/>
+          <w:szCs w:val="24"/>
+        </w:rPr>
+        <w:t>L’utente può visionare il suo profilo, compresi i suoi miglioramenti.</w:t>
+      </w:r>
+      <w:r>
+        <w:rPr>
+          <w:rStyle w:val="Enfasigrassetto"/>
+          <w:rFonts w:ascii="Comic Sans MS" w:hAnsi="Comic Sans MS" w:cs="Calibri"/>
+          <w:b w:val="0"/>
+          <w:bCs w:val="0"/>
+          <w:sz w:val="24"/>
+          <w:szCs w:val="24"/>
+        </w:rPr>
+        <w:t xml:space="preserve">  </w:t>
+      </w:r>
+    </w:p>
+    <w:p>
+      <w:pPr>
+        <w:pStyle w:val="Paragrafoelenco"/>
+        <w:ind w:left="1440"/>
+        <w:rPr>
+          <w:rStyle w:val="Enfasigrassetto"/>
+          <w:rFonts w:ascii="Comic Sans MS" w:hAnsi="Comic Sans MS" w:cs="Arial"/>
+          <w:color w:val="111111"/>
+          <w:sz w:val="24"/>
+          <w:szCs w:val="24"/>
+          <w:shd w:val="clear" w:color="auto" w:fill="FFFFFF"/>
+        </w:rPr>
+      </w:pPr>
+    </w:p>
+    <w:p>
+      <w:pPr>
+        <w:pStyle w:val="Paragrafoelenco"/>
+        <w:numPr>
+          <w:ilvl w:val="0"/>
+          <w:numId w:val="1"/>
+        </w:numPr>
+        <w:rPr>
+          <w:rStyle w:val="Enfasigrassetto"/>
+          <w:rFonts w:ascii="Comic Sans MS" w:hAnsi="Comic Sans MS" w:cs="Calibri"/>
+          <w:b w:val="0"/>
+          <w:bCs w:val="0"/>
+          <w:sz w:val="32"/>
+          <w:szCs w:val="32"/>
+        </w:rPr>
+      </w:pPr>
+      <w:r>
+        <w:rPr>
+          <w:rStyle w:val="Enfasigrassetto"/>
+          <w:rFonts w:ascii="Comic Sans MS" w:hAnsi="Comic Sans MS" w:cs="Calibri"/>
+          <w:bCs w:val="0"/>
+          <w:sz w:val="24"/>
+          <w:szCs w:val="24"/>
+        </w:rPr>
+        <w:t>Requisiti non funzionali:</w:t>
+      </w:r>
+    </w:p>
+    <w:p>
+      <w:pPr>
+        <w:pStyle w:val="Paragrafoelenco"/>
+        <w:numPr>
+          <w:ilvl w:val="0"/>
+          <w:numId w:val="13"/>
+        </w:numPr>
+        <w:jc w:val="both"/>
+        <w:rPr>
+          <w:rStyle w:val="Enfasigrassetto"/>
+          <w:rFonts w:ascii="Comic Sans MS" w:hAnsi="Comic Sans MS" w:cs="Calibri"/>
+          <w:b w:val="0"/>
+          <w:bCs w:val="0"/>
+          <w:sz w:val="24"/>
+          <w:szCs w:val="24"/>
+        </w:rPr>
+      </w:pPr>
+      <w:r>
+        <w:rPr>
+          <w:rStyle w:val="Enfasigrassetto"/>
+          <w:rFonts w:ascii="Comic Sans MS" w:hAnsi="Comic Sans MS" w:cs="Calibri"/>
+          <w:b w:val="0"/>
+          <w:bCs w:val="0"/>
+          <w:sz w:val="24"/>
+          <w:szCs w:val="24"/>
+        </w:rPr>
+        <w:t xml:space="preserve">Se l’utente non fa più azioni mentre è in </w:t>
+      </w:r>
+      <w:proofErr w:type="gramStart"/>
+      <w:r>
+        <w:rPr>
+          <w:rStyle w:val="Enfasigrassetto"/>
+          <w:rFonts w:ascii="Comic Sans MS" w:hAnsi="Comic Sans MS" w:cs="Calibri"/>
+          <w:b w:val="0"/>
+          <w:bCs w:val="0"/>
+          <w:sz w:val="24"/>
+          <w:szCs w:val="24"/>
+        </w:rPr>
+        <w:t>partita ,</w:t>
+      </w:r>
+      <w:proofErr w:type="gramEnd"/>
+      <w:r>
+        <w:rPr>
+          <w:rStyle w:val="Enfasigrassetto"/>
+          <w:rFonts w:ascii="Comic Sans MS" w:hAnsi="Comic Sans MS" w:cs="Calibri"/>
+          <w:b w:val="0"/>
+          <w:bCs w:val="0"/>
+          <w:sz w:val="24"/>
+          <w:szCs w:val="24"/>
+        </w:rPr>
+        <w:t xml:space="preserve"> dopo un time-out, perde.</w:t>
+      </w:r>
+    </w:p>
+    <w:p>
+      <w:pPr>
+        <w:pStyle w:val="Paragrafoelenco"/>
+        <w:numPr>
+          <w:ilvl w:val="0"/>
+          <w:numId w:val="13"/>
+        </w:numPr>
+        <w:jc w:val="both"/>
+        <w:rPr>
+          <w:rStyle w:val="Enfasigrassetto"/>
+          <w:rFonts w:ascii="Comic Sans MS" w:hAnsi="Comic Sans MS" w:cs="Calibri"/>
+          <w:b w:val="0"/>
+          <w:bCs w:val="0"/>
+          <w:sz w:val="24"/>
+          <w:szCs w:val="24"/>
+        </w:rPr>
+      </w:pPr>
+      <w:r>
+        <w:rPr>
+          <w:rStyle w:val="Enfasigrassetto"/>
+          <w:rFonts w:ascii="Comic Sans MS" w:hAnsi="Comic Sans MS" w:cs="Calibri"/>
+          <w:b w:val="0"/>
+          <w:bCs w:val="0"/>
+          <w:sz w:val="24"/>
+          <w:szCs w:val="24"/>
+        </w:rPr>
+        <w:t>L’utente riceve domande sempre più difficili in base alle sue conoscenze.</w:t>
+      </w:r>
+    </w:p>
+    <w:p>
+      <w:pPr>
+        <w:pStyle w:val="Paragrafoelenco"/>
+        <w:numPr>
+          <w:ilvl w:val="0"/>
+          <w:numId w:val="13"/>
+        </w:numPr>
+        <w:jc w:val="both"/>
+        <w:rPr>
+          <w:rStyle w:val="Enfasigrassetto"/>
+          <w:rFonts w:ascii="Comic Sans MS" w:hAnsi="Comic Sans MS" w:cs="Calibri"/>
+          <w:b w:val="0"/>
+          <w:bCs w:val="0"/>
+          <w:sz w:val="24"/>
+          <w:szCs w:val="24"/>
+        </w:rPr>
+      </w:pPr>
+      <w:r>
+        <w:rPr>
+          <w:rStyle w:val="Enfasigrassetto"/>
+          <w:rFonts w:ascii="Comic Sans MS" w:hAnsi="Comic Sans MS" w:cs="Calibri"/>
+          <w:b w:val="0"/>
+          <w:bCs w:val="0"/>
+          <w:sz w:val="24"/>
+          <w:szCs w:val="24"/>
+        </w:rPr>
+        <w:t>I tempi di risposta dell’IA devono essere molto brevi.</w:t>
+      </w:r>
+    </w:p>
+    <w:p>
+      <w:pPr>
+        <w:pStyle w:val="Paragrafoelenco"/>
+        <w:numPr>
+          <w:ilvl w:val="0"/>
+          <w:numId w:val="13"/>
+        </w:numPr>
+        <w:jc w:val="both"/>
+        <w:rPr>
+          <w:rStyle w:val="Enfasigrassetto"/>
+          <w:rFonts w:ascii="Comic Sans MS" w:hAnsi="Comic Sans MS" w:cs="Calibri"/>
+          <w:b w:val="0"/>
+          <w:bCs w:val="0"/>
+          <w:sz w:val="24"/>
+          <w:szCs w:val="24"/>
+        </w:rPr>
+      </w:pPr>
+      <w:r>
+        <w:rPr>
+          <w:rStyle w:val="Enfasigrassetto"/>
+          <w:rFonts w:ascii="Comic Sans MS" w:hAnsi="Comic Sans MS" w:cs="Calibri"/>
+          <w:b w:val="0"/>
+          <w:bCs w:val="0"/>
+          <w:sz w:val="24"/>
+          <w:szCs w:val="24"/>
+        </w:rPr>
+        <w:t>L’IA deve tener conto dello storico utente, se non è vuoto.</w:t>
+      </w:r>
+    </w:p>
+    <w:p>
+      <w:pPr>
+        <w:pStyle w:val="Paragrafoelenco"/>
+        <w:ind w:left="1440"/>
+        <w:rPr>
+          <w:rStyle w:val="Enfasigrassetto"/>
+          <w:rFonts w:ascii="Comic Sans MS" w:hAnsi="Comic Sans MS" w:cs="Arial"/>
+          <w:color w:val="111111"/>
+          <w:sz w:val="24"/>
+          <w:szCs w:val="24"/>
+          <w:shd w:val="clear" w:color="auto" w:fill="FFFFFF"/>
+        </w:rPr>
+      </w:pPr>
+    </w:p>
+    <w:p>
+      <w:pPr>
+        <w:pStyle w:val="Paragrafoelenco"/>
+        <w:numPr>
+          <w:ilvl w:val="0"/>
+          <w:numId w:val="1"/>
+        </w:numPr>
+        <w:rPr>
+          <w:rStyle w:val="Enfasigrassetto"/>
+          <w:rFonts w:ascii="Comic Sans MS" w:hAnsi="Comic Sans MS" w:cs="Calibri"/>
+          <w:b w:val="0"/>
+          <w:bCs w:val="0"/>
+          <w:sz w:val="32"/>
+          <w:szCs w:val="32"/>
+        </w:rPr>
+      </w:pPr>
+      <w:r>
+        <w:rPr>
+          <w:rStyle w:val="Enfasigrassetto"/>
+          <w:rFonts w:ascii="Comic Sans MS" w:hAnsi="Comic Sans MS" w:cs="Calibri"/>
+          <w:bCs w:val="0"/>
+          <w:sz w:val="24"/>
+          <w:szCs w:val="24"/>
+        </w:rPr>
+        <w:t>Ambiente di destinazione:</w:t>
+      </w:r>
+    </w:p>
+    <w:p>
+      <w:pPr>
+        <w:pStyle w:val="Paragrafoelenco"/>
+        <w:rPr>
+          <w:rStyle w:val="Enfasigrassetto"/>
+          <w:rFonts w:ascii="Comic Sans MS" w:hAnsi="Comic Sans MS" w:cs="Calibri"/>
+          <w:b w:val="0"/>
+          <w:bCs w:val="0"/>
+          <w:sz w:val="24"/>
+          <w:szCs w:val="24"/>
+        </w:rPr>
+      </w:pPr>
+      <w:r>
+        <w:rPr>
+          <w:rStyle w:val="Enfasigrassetto"/>
+          <w:rFonts w:ascii="Comic Sans MS" w:hAnsi="Comic Sans MS" w:cs="Calibri"/>
+          <w:b w:val="0"/>
+          <w:bCs w:val="0"/>
+          <w:sz w:val="24"/>
+          <w:szCs w:val="24"/>
+        </w:rPr>
+        <w:t xml:space="preserve">Il progetto consisterà nello sviluppare un’applicazione usando </w:t>
+      </w:r>
+      <w:proofErr w:type="spellStart"/>
+      <w:r>
+        <w:rPr>
+          <w:rStyle w:val="Enfasigrassetto"/>
+          <w:rFonts w:ascii="Comic Sans MS" w:hAnsi="Comic Sans MS" w:cs="Calibri"/>
+          <w:b w:val="0"/>
+          <w:bCs w:val="0"/>
+          <w:sz w:val="24"/>
+          <w:szCs w:val="24"/>
+        </w:rPr>
+        <w:t>android</w:t>
+      </w:r>
+      <w:proofErr w:type="spellEnd"/>
+      <w:r>
+        <w:rPr>
+          <w:rStyle w:val="Enfasigrassetto"/>
+          <w:rFonts w:ascii="Comic Sans MS" w:hAnsi="Comic Sans MS" w:cs="Calibri"/>
+          <w:b w:val="0"/>
+          <w:bCs w:val="0"/>
+          <w:sz w:val="24"/>
+          <w:szCs w:val="24"/>
+        </w:rPr>
+        <w:t xml:space="preserve"> studio, </w:t>
+      </w:r>
+    </w:p>
+    <w:p>
+      <w:pPr>
+        <w:pStyle w:val="Paragrafoelenco"/>
+        <w:rPr>
+          <w:rStyle w:val="Enfasigrassetto"/>
+          <w:rFonts w:ascii="Comic Sans MS" w:hAnsi="Comic Sans MS" w:cs="Calibri"/>
+          <w:b w:val="0"/>
+          <w:bCs w:val="0"/>
+          <w:sz w:val="24"/>
+          <w:szCs w:val="24"/>
+        </w:rPr>
+      </w:pPr>
+    </w:p>
+    <w:p>
+      <w:pPr>
+        <w:pStyle w:val="Paragrafoelenco"/>
+        <w:rPr>
+          <w:rStyle w:val="Enfasigrassetto"/>
+          <w:rFonts w:ascii="Comic Sans MS" w:hAnsi="Comic Sans MS" w:cs="Calibri"/>
+          <w:b w:val="0"/>
+          <w:bCs w:val="0"/>
+          <w:sz w:val="24"/>
+          <w:szCs w:val="24"/>
+        </w:rPr>
+      </w:pPr>
+      <w:r>
+        <w:rPr>
+          <w:rStyle w:val="Enfasigrassetto"/>
+          <w:rFonts w:ascii="Comic Sans MS" w:hAnsi="Comic Sans MS" w:cs="Calibri"/>
+          <w:b w:val="0"/>
+          <w:bCs w:val="0"/>
+          <w:sz w:val="24"/>
+          <w:szCs w:val="24"/>
+        </w:rPr>
+        <w:t>che dovrà essere compatibile con almeno il 60% dei dispositivi in circolazione.</w:t>
+      </w:r>
+    </w:p>
+    <w:p>
+      <w:pPr>
+        <w:pStyle w:val="Paragrafoelenco"/>
+        <w:numPr>
+          <w:ilvl w:val="0"/>
+          <w:numId w:val="1"/>
+        </w:numPr>
+        <w:rPr>
+          <w:rStyle w:val="Enfasigrassetto"/>
+          <w:rFonts w:ascii="Comic Sans MS" w:hAnsi="Comic Sans MS" w:cs="Calibri"/>
+          <w:b w:val="0"/>
+          <w:bCs w:val="0"/>
+          <w:sz w:val="32"/>
+          <w:szCs w:val="32"/>
+        </w:rPr>
+      </w:pPr>
+      <w:r>
+        <w:rPr>
+          <w:rStyle w:val="Enfasigrassetto"/>
+          <w:rFonts w:ascii="Comic Sans MS" w:hAnsi="Comic Sans MS" w:cs="Calibri"/>
+          <w:bCs w:val="0"/>
+          <w:sz w:val="24"/>
+          <w:szCs w:val="24"/>
+        </w:rPr>
+        <w:lastRenderedPageBreak/>
+        <w:t xml:space="preserve">Scadenze: </w:t>
+      </w:r>
+      <w:r>
+        <w:rPr>
+          <w:rStyle w:val="Enfasigrassetto"/>
+          <w:rFonts w:ascii="Comic Sans MS" w:hAnsi="Comic Sans MS" w:cs="Calibri"/>
+          <w:bCs w:val="0"/>
+          <w:sz w:val="24"/>
+          <w:szCs w:val="24"/>
+        </w:rPr>
+        <w:t xml:space="preserve"> </w:t>
+      </w:r>
+    </w:p>
+    <w:p>
+      <w:pPr>
+        <w:ind w:left="708" w:firstLine="12"/>
+        <w:jc w:val="both"/>
+        <w:rPr>
+          <w:rStyle w:val="Enfasigrassetto"/>
+          <w:rFonts w:ascii="Comic Sans MS" w:hAnsi="Comic Sans MS" w:cs="Calibri"/>
+          <w:b w:val="0"/>
+          <w:bCs w:val="0"/>
+          <w:sz w:val="24"/>
+          <w:szCs w:val="24"/>
+        </w:rPr>
+      </w:pPr>
+      <w:r>
+        <w:rPr>
+          <w:rStyle w:val="Enfasigrassetto"/>
+          <w:rFonts w:ascii="Comic Sans MS" w:hAnsi="Comic Sans MS" w:cs="Calibri"/>
+          <w:b w:val="0"/>
+          <w:bCs w:val="0"/>
+          <w:sz w:val="24"/>
+          <w:szCs w:val="24"/>
+        </w:rPr>
+        <w:t xml:space="preserve">entro il 22 </w:t>
+      </w:r>
+      <w:proofErr w:type="gramStart"/>
+      <w:r>
+        <w:rPr>
+          <w:rStyle w:val="Enfasigrassetto"/>
+          <w:rFonts w:ascii="Comic Sans MS" w:hAnsi="Comic Sans MS" w:cs="Calibri"/>
+          <w:b w:val="0"/>
+          <w:bCs w:val="0"/>
+          <w:sz w:val="24"/>
+          <w:szCs w:val="24"/>
+        </w:rPr>
+        <w:t>gennaio ,</w:t>
+      </w:r>
+      <w:proofErr w:type="gramEnd"/>
+      <w:r>
+        <w:rPr>
+          <w:rStyle w:val="Enfasigrassetto"/>
+          <w:rFonts w:ascii="Comic Sans MS" w:hAnsi="Comic Sans MS" w:cs="Calibri"/>
+          <w:b w:val="0"/>
+          <w:bCs w:val="0"/>
+          <w:sz w:val="24"/>
+          <w:szCs w:val="24"/>
+        </w:rPr>
+        <w:t xml:space="preserve"> si prevede di completare almeno i punti fondamentali del </w:t>
+      </w:r>
+      <w:r>
+        <w:rPr>
+          <w:rStyle w:val="Enfasigrassetto"/>
+          <w:rFonts w:ascii="Comic Sans MS" w:hAnsi="Comic Sans MS" w:cs="Calibri"/>
+          <w:b w:val="0"/>
+          <w:bCs w:val="0"/>
+          <w:sz w:val="24"/>
+          <w:szCs w:val="24"/>
+        </w:rPr>
+        <w:t xml:space="preserve">  </w:t>
+      </w:r>
+      <w:r>
+        <w:rPr>
+          <w:rStyle w:val="Enfasigrassetto"/>
+          <w:rFonts w:ascii="Comic Sans MS" w:hAnsi="Comic Sans MS" w:cs="Calibri"/>
+          <w:b w:val="0"/>
+          <w:bCs w:val="0"/>
+          <w:sz w:val="24"/>
+          <w:szCs w:val="24"/>
+        </w:rPr>
+        <w:t xml:space="preserve"> </w:t>
+      </w:r>
+      <w:bookmarkStart w:id="0" w:name="_GoBack"/>
+      <w:bookmarkEnd w:id="0"/>
+      <w:r>
+        <w:rPr>
+          <w:rStyle w:val="Enfasigrassetto"/>
+          <w:rFonts w:ascii="Comic Sans MS" w:hAnsi="Comic Sans MS" w:cs="Calibri"/>
+          <w:b w:val="0"/>
+          <w:bCs w:val="0"/>
+          <w:sz w:val="24"/>
+          <w:szCs w:val="24"/>
+        </w:rPr>
+        <w:t>progetto</w:t>
+      </w:r>
+    </w:p>
+    <w:p>
+      <w:pPr>
+        <w:pStyle w:val="Paragrafoelenco"/>
+        <w:numPr>
+          <w:ilvl w:val="0"/>
+          <w:numId w:val="1"/>
+        </w:numPr>
+        <w:rPr>
+          <w:rStyle w:val="Enfasigrassetto"/>
+          <w:rFonts w:ascii="Comic Sans MS" w:hAnsi="Comic Sans MS" w:cs="Calibri"/>
+          <w:b w:val="0"/>
+          <w:bCs w:val="0"/>
+          <w:sz w:val="32"/>
+          <w:szCs w:val="32"/>
+        </w:rPr>
+      </w:pPr>
+      <w:r>
+        <w:rPr>
+          <w:rStyle w:val="Enfasigrassetto"/>
+          <w:rFonts w:ascii="Comic Sans MS" w:hAnsi="Comic Sans MS" w:cs="Calibri"/>
+          <w:bCs w:val="0"/>
+          <w:sz w:val="24"/>
+          <w:szCs w:val="24"/>
+        </w:rPr>
+        <w:t>Criteri di accettazione dei test:</w:t>
+      </w:r>
+    </w:p>
+    <w:p>
+      <w:pPr>
+        <w:pStyle w:val="Paragrafoelenco"/>
+        <w:jc w:val="both"/>
+        <w:rPr>
+          <w:rStyle w:val="Enfasigrassetto"/>
+          <w:rFonts w:ascii="Comic Sans MS" w:hAnsi="Comic Sans MS" w:cs="Calibri"/>
+          <w:b w:val="0"/>
+          <w:bCs w:val="0"/>
+          <w:sz w:val="24"/>
+          <w:szCs w:val="24"/>
+        </w:rPr>
+      </w:pPr>
+      <w:r>
+        <w:rPr>
+          <w:rStyle w:val="Enfasigrassetto"/>
+          <w:rFonts w:ascii="Comic Sans MS" w:hAnsi="Comic Sans MS" w:cs="Calibri"/>
+          <w:b w:val="0"/>
+          <w:bCs w:val="0"/>
+          <w:sz w:val="24"/>
+          <w:szCs w:val="24"/>
+        </w:rPr>
+        <w:t xml:space="preserve">per completare la fase di </w:t>
+      </w:r>
+      <w:proofErr w:type="spellStart"/>
+      <w:r>
+        <w:rPr>
+          <w:rStyle w:val="Enfasigrassetto"/>
+          <w:rFonts w:ascii="Comic Sans MS" w:hAnsi="Comic Sans MS" w:cs="Calibri"/>
+          <w:b w:val="0"/>
+          <w:bCs w:val="0"/>
+          <w:sz w:val="24"/>
+          <w:szCs w:val="24"/>
+        </w:rPr>
+        <w:t>testing</w:t>
+      </w:r>
+      <w:proofErr w:type="spellEnd"/>
+      <w:r>
+        <w:rPr>
+          <w:rStyle w:val="Enfasigrassetto"/>
+          <w:rFonts w:ascii="Comic Sans MS" w:hAnsi="Comic Sans MS" w:cs="Calibri"/>
+          <w:b w:val="0"/>
+          <w:bCs w:val="0"/>
+          <w:sz w:val="24"/>
+          <w:szCs w:val="24"/>
+        </w:rPr>
+        <w:t xml:space="preserve">, l’IA dovrà essere in grado di valutare l’utente sia attraverso il suo storico ma anche partendo da 0 e avendo a disposizione 30 domande. </w:t>
+      </w:r>
+    </w:p>
+    <w:p>
+      <w:pPr>
+        <w:pStyle w:val="Paragrafoelenco"/>
+        <w:ind w:left="1080"/>
+        <w:rPr>
+          <w:rStyle w:val="Enfasigrassetto"/>
+          <w:rFonts w:ascii="Comic Sans MS" w:hAnsi="Comic Sans MS" w:cs="Calibri"/>
+          <w:b w:val="0"/>
+          <w:bCs w:val="0"/>
+          <w:sz w:val="32"/>
+          <w:szCs w:val="32"/>
+        </w:rPr>
+      </w:pPr>
+    </w:p>
+    <w:p>
+      <w:pPr>
+        <w:rPr>
+          <w:rStyle w:val="Enfasigrassetto"/>
+          <w:rFonts w:ascii="Comic Sans MS" w:hAnsi="Comic Sans MS" w:cs="Calibri"/>
+          <w:b w:val="0"/>
+          <w:bCs w:val="0"/>
+          <w:sz w:val="32"/>
+          <w:szCs w:val="32"/>
+        </w:rPr>
+      </w:pPr>
+    </w:p>
+    <w:p>
+      <w:pPr>
+        <w:rPr>
+          <w:rStyle w:val="Enfasigrassetto"/>
+          <w:rFonts w:ascii="Comic Sans MS" w:hAnsi="Comic Sans MS" w:cs="Calibri"/>
+          <w:b w:val="0"/>
+          <w:bCs w:val="0"/>
+          <w:sz w:val="32"/>
+          <w:szCs w:val="32"/>
+        </w:rPr>
+      </w:pPr>
+    </w:p>
+    <w:p>
+      <w:pPr>
+        <w:pStyle w:val="Paragrafoelenco"/>
+        <w:rPr>
+          <w:rStyle w:val="Enfasigrassetto"/>
+          <w:rFonts w:ascii="Comic Sans MS" w:hAnsi="Comic Sans MS" w:cs="Calibri"/>
+          <w:b w:val="0"/>
+          <w:bCs w:val="0"/>
+          <w:sz w:val="32"/>
+          <w:szCs w:val="32"/>
+        </w:rPr>
+      </w:pPr>
+    </w:p>
+    <w:p>
+      <w:pPr>
+        <w:rPr>
+          <w:rStyle w:val="Enfasigrassetto"/>
+          <w:rFonts w:ascii="Comic Sans MS" w:hAnsi="Comic Sans MS" w:cs="Arial"/>
+          <w:color w:val="111111"/>
+          <w:sz w:val="24"/>
+          <w:szCs w:val="24"/>
+          <w:shd w:val="clear" w:color="auto" w:fill="FFFFFF"/>
+        </w:rPr>
+      </w:pPr>
+    </w:p>
+    <w:p>
+      <w:pPr>
+        <w:pStyle w:val="Paragrafoelenco"/>
+        <w:ind w:left="1440"/>
+        <w:rPr>
+          <w:rStyle w:val="Enfasigrassetto"/>
+          <w:rFonts w:ascii="Comic Sans MS" w:hAnsi="Comic Sans MS" w:cs="Arial"/>
+          <w:color w:val="111111"/>
+          <w:sz w:val="24"/>
+          <w:szCs w:val="24"/>
+          <w:shd w:val="clear" w:color="auto" w:fill="FFFFFF"/>
+        </w:rPr>
+      </w:pPr>
     </w:p>
     <w:p>
       <w:pPr>
@@ -790,7 +1323,7 @@
 </file>
 
 <file path=word/endnotes.xml><?xml version="1.0" encoding="utf-8"?>
-<w:endnotes xmlns:wpc="http://schemas.microsoft.com/office/word/2010/wordprocessingCanvas" xmlns:cx="http://schemas.microsoft.com/office/drawing/2014/chartex" xmlns:cx1="http://schemas.microsoft.com/office/drawing/2015/9/8/chartex" xmlns:cx2="http://schemas.microsoft.com/office/drawing/2015/10/21/chartex" xmlns:cx3="http://schemas.microsoft.com/office/drawing/2016/5/9/chartex" xmlns:cx4="http://schemas.microsoft.com/office/drawing/2016/5/10/chartex" xmlns:cx5="http://schemas.microsoft.com/office/drawing/2016/5/11/chartex" xmlns:cx6="http://schemas.microsoft.com/office/drawing/2016/5/12/chartex" xmlns:cx7="http://schemas.microsoft.com/office/drawing/2016/5/13/chartex" xmlns:cx8="http://schemas.microsoft.com/office/drawing/2016/5/14/chartex" xmlns:mc="http://schemas.openxmlformats.org/markup-compatibility/2006" xmlns:aink="http://schemas.microsoft.com/office/drawing/2016/ink" xmlns:am3d="http://schemas.microsoft.com/office/drawing/2017/model3d" xmlns:o="urn:schemas-microsoft-com:office:office" xmlns:r="http://schemas.openxmlformats.org/officeDocument/2006/relationships" xmlns:m="http://schemas.openxmlformats.org/officeDocument/2006/math" xmlns:v="urn:schemas-microsoft-com:vml" xmlns:wp14="http://schemas.microsoft.com/office/word/2010/wordprocessingDrawing" xmlns:wp="http://schemas.openxmlformats.org/drawingml/2006/wordprocessingDrawing" xmlns:w10="urn:schemas-microsoft-com:office:word" xmlns:w="http://schemas.openxmlformats.org/wordprocessingml/2006/main" xmlns:w14="http://schemas.microsoft.com/office/word/2010/wordml" xmlns:w15="http://schemas.microsoft.com/office/word/2012/wordml" xmlns:w16cex="http://schemas.microsoft.com/office/word/2018/wordml/cex" xmlns:w16cid="http://schemas.microsoft.com/office/word/2016/wordml/cid" xmlns:w16="http://schemas.microsoft.com/office/word/2018/wordml" xmlns:w16se="http://schemas.microsoft.com/office/word/2015/wordml/symex" xmlns:wpg="http://schemas.microsoft.com/office/word/2010/wordprocessingGroup" xmlns:wpi="http://schemas.microsoft.com/office/word/2010/wordprocessingInk" xmlns:wne="http://schemas.microsoft.com/office/word/2006/wordml" xmlns:wps="http://schemas.microsoft.com/office/word/2010/wordprocessingShape" mc:Ignorable="w14 w15 w16se w16cid w16 w16cex wp14">
+<w:endnotes xmlns:wpc="http://schemas.microsoft.com/office/word/2010/wordprocessingCanvas" xmlns:cx="http://schemas.microsoft.com/office/drawing/2014/chartex" xmlns:mc="http://schemas.openxmlformats.org/markup-compatibility/2006" xmlns:o="urn:schemas-microsoft-com:office:office" xmlns:r="http://schemas.openxmlformats.org/officeDocument/2006/relationships" xmlns:m="http://schemas.openxmlformats.org/officeDocument/2006/math" xmlns:v="urn:schemas-microsoft-com:vml" xmlns:wp14="http://schemas.microsoft.com/office/word/2010/wordprocessingDrawing" xmlns:wp="http://schemas.openxmlformats.org/drawingml/2006/wordprocessingDrawing" xmlns:w10="urn:schemas-microsoft-com:office:word" xmlns:w="http://schemas.openxmlformats.org/wordprocessingml/2006/main" xmlns:w14="http://schemas.microsoft.com/office/word/2010/wordml" xmlns:w15="http://schemas.microsoft.com/office/word/2012/wordml" xmlns:w16se="http://schemas.microsoft.com/office/word/2015/wordml/symex" xmlns:wpg="http://schemas.microsoft.com/office/word/2010/wordprocessingGroup" xmlns:wpi="http://schemas.microsoft.com/office/word/2010/wordprocessingInk" xmlns:wne="http://schemas.microsoft.com/office/word/2006/wordml" xmlns:wps="http://schemas.microsoft.com/office/word/2010/wordprocessingShape" mc:Ignorable="w14 w15 w16se wp14">
   <w:endnote w:type="separator" w:id="-1">
     <w:p>
       <w:pPr>
@@ -815,7 +1348,7 @@
 </file>
 
 <file path=word/footnotes.xml><?xml version="1.0" encoding="utf-8"?>
-<w:footnotes xmlns:wpc="http://schemas.microsoft.com/office/word/2010/wordprocessingCanvas" xmlns:cx="http://schemas.microsoft.com/office/drawing/2014/chartex" xmlns:cx1="http://schemas.microsoft.com/office/drawing/2015/9/8/chartex" xmlns:cx2="http://schemas.microsoft.com/office/drawing/2015/10/21/chartex" xmlns:cx3="http://schemas.microsoft.com/office/drawing/2016/5/9/chartex" xmlns:cx4="http://schemas.microsoft.com/office/drawing/2016/5/10/chartex" xmlns:cx5="http://schemas.microsoft.com/office/drawing/2016/5/11/chartex" xmlns:cx6="http://schemas.microsoft.com/office/drawing/2016/5/12/chartex" xmlns:cx7="http://schemas.microsoft.com/office/drawing/2016/5/13/chartex" xmlns:cx8="http://schemas.microsoft.com/office/drawing/2016/5/14/chartex" xmlns:mc="http://schemas.openxmlformats.org/markup-compatibility/2006" xmlns:aink="http://schemas.microsoft.com/office/drawing/2016/ink" xmlns:am3d="http://schemas.microsoft.com/office/drawing/2017/model3d" xmlns:o="urn:schemas-microsoft-com:office:office" xmlns:r="http://schemas.openxmlformats.org/officeDocument/2006/relationships" xmlns:m="http://schemas.openxmlformats.org/officeDocument/2006/math" xmlns:v="urn:schemas-microsoft-com:vml" xmlns:wp14="http://schemas.microsoft.com/office/word/2010/wordprocessingDrawing" xmlns:wp="http://schemas.openxmlformats.org/drawingml/2006/wordprocessingDrawing" xmlns:w10="urn:schemas-microsoft-com:office:word" xmlns:w="http://schemas.openxmlformats.org/wordprocessingml/2006/main" xmlns:w14="http://schemas.microsoft.com/office/word/2010/wordml" xmlns:w15="http://schemas.microsoft.com/office/word/2012/wordml" xmlns:w16cex="http://schemas.microsoft.com/office/word/2018/wordml/cex" xmlns:w16cid="http://schemas.microsoft.com/office/word/2016/wordml/cid" xmlns:w16="http://schemas.microsoft.com/office/word/2018/wordml" xmlns:w16se="http://schemas.microsoft.com/office/word/2015/wordml/symex" xmlns:wpg="http://schemas.microsoft.com/office/word/2010/wordprocessingGroup" xmlns:wpi="http://schemas.microsoft.com/office/word/2010/wordprocessingInk" xmlns:wne="http://schemas.microsoft.com/office/word/2006/wordml" xmlns:wps="http://schemas.microsoft.com/office/word/2010/wordprocessingShape" mc:Ignorable="w14 w15 w16se w16cid w16 w16cex wp14">
+<w:footnotes xmlns:wpc="http://schemas.microsoft.com/office/word/2010/wordprocessingCanvas" xmlns:cx="http://schemas.microsoft.com/office/drawing/2014/chartex" xmlns:mc="http://schemas.openxmlformats.org/markup-compatibility/2006" xmlns:o="urn:schemas-microsoft-com:office:office" xmlns:r="http://schemas.openxmlformats.org/officeDocument/2006/relationships" xmlns:m="http://schemas.openxmlformats.org/officeDocument/2006/math" xmlns:v="urn:schemas-microsoft-com:vml" xmlns:wp14="http://schemas.microsoft.com/office/word/2010/wordprocessingDrawing" xmlns:wp="http://schemas.openxmlformats.org/drawingml/2006/wordprocessingDrawing" xmlns:w10="urn:schemas-microsoft-com:office:word" xmlns:w="http://schemas.openxmlformats.org/wordprocessingml/2006/main" xmlns:w14="http://schemas.microsoft.com/office/word/2010/wordml" xmlns:w15="http://schemas.microsoft.com/office/word/2012/wordml" xmlns:w16se="http://schemas.microsoft.com/office/word/2015/wordml/symex" xmlns:wpg="http://schemas.microsoft.com/office/word/2010/wordprocessingGroup" xmlns:wpi="http://schemas.microsoft.com/office/word/2010/wordprocessingInk" xmlns:wne="http://schemas.microsoft.com/office/word/2006/wordml" xmlns:wps="http://schemas.microsoft.com/office/word/2010/wordprocessingShape" mc:Ignorable="w14 w15 w16se wp14">
   <w:footnote w:type="separator" w:id="-1">
     <w:p>
       <w:pPr>
@@ -840,7 +1373,7 @@
 </file>
 
 <file path=word/header1.xml><?xml version="1.0" encoding="utf-8"?>
-<w:hdr xmlns:wpc="http://schemas.microsoft.com/office/word/2010/wordprocessingCanvas" xmlns:cx="http://schemas.microsoft.com/office/drawing/2014/chartex" xmlns:cx1="http://schemas.microsoft.com/office/drawing/2015/9/8/chartex" xmlns:cx2="http://schemas.microsoft.com/office/drawing/2015/10/21/chartex" xmlns:cx3="http://schemas.microsoft.com/office/drawing/2016/5/9/chartex" xmlns:cx4="http://schemas.microsoft.com/office/drawing/2016/5/10/chartex" xmlns:cx5="http://schemas.microsoft.com/office/drawing/2016/5/11/chartex" xmlns:cx6="http://schemas.microsoft.com/office/drawing/2016/5/12/chartex" xmlns:cx7="http://schemas.microsoft.com/office/drawing/2016/5/13/chartex" xmlns:cx8="http://schemas.microsoft.com/office/drawing/2016/5/14/chartex" xmlns:mc="http://schemas.openxmlformats.org/markup-compatibility/2006" xmlns:aink="http://schemas.microsoft.com/office/drawing/2016/ink" xmlns:am3d="http://schemas.microsoft.com/office/drawing/2017/model3d" xmlns:o="urn:schemas-microsoft-com:office:office" xmlns:r="http://schemas.openxmlformats.org/officeDocument/2006/relationships" xmlns:m="http://schemas.openxmlformats.org/officeDocument/2006/math" xmlns:v="urn:schemas-microsoft-com:vml" xmlns:wp14="http://schemas.microsoft.com/office/word/2010/wordprocessingDrawing" xmlns:wp="http://schemas.openxmlformats.org/drawingml/2006/wordprocessingDrawing" xmlns:w10="urn:schemas-microsoft-com:office:word" xmlns:w="http://schemas.openxmlformats.org/wordprocessingml/2006/main" xmlns:w14="http://schemas.microsoft.com/office/word/2010/wordml" xmlns:w15="http://schemas.microsoft.com/office/word/2012/wordml" xmlns:w16cex="http://schemas.microsoft.com/office/word/2018/wordml/cex" xmlns:w16cid="http://schemas.microsoft.com/office/word/2016/wordml/cid" xmlns:w16="http://schemas.microsoft.com/office/word/2018/wordml" xmlns:w16se="http://schemas.microsoft.com/office/word/2015/wordml/symex" xmlns:wpg="http://schemas.microsoft.com/office/word/2010/wordprocessingGroup" xmlns:wpi="http://schemas.microsoft.com/office/word/2010/wordprocessingInk" xmlns:wne="http://schemas.microsoft.com/office/word/2006/wordml" xmlns:wps="http://schemas.microsoft.com/office/word/2010/wordprocessingShape" mc:Ignorable="w14 w15 w16se w16cid w16 w16cex wp14">
+<w:hdr xmlns:wpc="http://schemas.microsoft.com/office/word/2010/wordprocessingCanvas" xmlns:cx="http://schemas.microsoft.com/office/drawing/2014/chartex" xmlns:mc="http://schemas.openxmlformats.org/markup-compatibility/2006" xmlns:o="urn:schemas-microsoft-com:office:office" xmlns:r="http://schemas.openxmlformats.org/officeDocument/2006/relationships" xmlns:m="http://schemas.openxmlformats.org/officeDocument/2006/math" xmlns:v="urn:schemas-microsoft-com:vml" xmlns:wp14="http://schemas.microsoft.com/office/word/2010/wordprocessingDrawing" xmlns:wp="http://schemas.openxmlformats.org/drawingml/2006/wordprocessingDrawing" xmlns:w10="urn:schemas-microsoft-com:office:word" xmlns:w="http://schemas.openxmlformats.org/wordprocessingml/2006/main" xmlns:w14="http://schemas.microsoft.com/office/word/2010/wordml" xmlns:w15="http://schemas.microsoft.com/office/word/2012/wordml" xmlns:w16se="http://schemas.microsoft.com/office/word/2015/wordml/symex" xmlns:wpg="http://schemas.microsoft.com/office/word/2010/wordprocessingGroup" xmlns:wpi="http://schemas.microsoft.com/office/word/2010/wordprocessingInk" xmlns:wne="http://schemas.microsoft.com/office/word/2006/wordml" xmlns:wps="http://schemas.microsoft.com/office/word/2010/wordprocessingShape" mc:Ignorable="w14 w15 w16se wp14">
   <w:p>
     <w:pPr>
       <w:pStyle w:val="Intestazione"/>
@@ -865,8 +1398,408 @@
 </file>
 
 <file path=word/numbering.xml><?xml version="1.0" encoding="utf-8"?>
-<w:numbering xmlns:wpc="http://schemas.microsoft.com/office/word/2010/wordprocessingCanvas" xmlns:cx="http://schemas.microsoft.com/office/drawing/2014/chartex" xmlns:cx1="http://schemas.microsoft.com/office/drawing/2015/9/8/chartex" xmlns:cx2="http://schemas.microsoft.com/office/drawing/2015/10/21/chartex" xmlns:cx3="http://schemas.microsoft.com/office/drawing/2016/5/9/chartex" xmlns:cx4="http://schemas.microsoft.com/office/drawing/2016/5/10/chartex" xmlns:cx5="http://schemas.microsoft.com/office/drawing/2016/5/11/chartex" xmlns:cx6="http://schemas.microsoft.com/office/drawing/2016/5/12/chartex" xmlns:cx7="http://schemas.microsoft.com/office/drawing/2016/5/13/chartex" xmlns:cx8="http://schemas.microsoft.com/office/drawing/2016/5/14/chartex" xmlns:mc="http://schemas.openxmlformats.org/markup-compatibility/2006" xmlns:aink="http://schemas.microsoft.com/office/drawing/2016/ink" xmlns:am3d="http://schemas.microsoft.com/office/drawing/2017/model3d" xmlns:o="urn:schemas-microsoft-com:office:office" xmlns:r="http://schemas.openxmlformats.org/officeDocument/2006/relationships" xmlns:m="http://schemas.openxmlformats.org/officeDocument/2006/math" xmlns:v="urn:schemas-microsoft-com:vml" xmlns:wp14="http://schemas.microsoft.com/office/word/2010/wordprocessingDrawing" xmlns:wp="http://schemas.openxmlformats.org/drawingml/2006/wordprocessingDrawing" xmlns:w10="urn:schemas-microsoft-com:office:word" xmlns:w="http://schemas.openxmlformats.org/wordprocessingml/2006/main" xmlns:w14="http://schemas.microsoft.com/office/word/2010/wordml" xmlns:w15="http://schemas.microsoft.com/office/word/2012/wordml" xmlns:w16cex="http://schemas.microsoft.com/office/word/2018/wordml/cex" xmlns:w16cid="http://schemas.microsoft.com/office/word/2016/wordml/cid" xmlns:w16="http://schemas.microsoft.com/office/word/2018/wordml" xmlns:w16se="http://schemas.microsoft.com/office/word/2015/wordml/symex" xmlns:wpg="http://schemas.microsoft.com/office/word/2010/wordprocessingGroup" xmlns:wpi="http://schemas.microsoft.com/office/word/2010/wordprocessingInk" xmlns:wne="http://schemas.microsoft.com/office/word/2006/wordml" xmlns:wps="http://schemas.microsoft.com/office/word/2010/wordprocessingShape" mc:Ignorable="w14 w15 w16se w16cid w16 w16cex wp14">
+<w:numbering xmlns:wpc="http://schemas.microsoft.com/office/word/2010/wordprocessingCanvas" xmlns:cx="http://schemas.microsoft.com/office/drawing/2014/chartex" xmlns:mc="http://schemas.openxmlformats.org/markup-compatibility/2006" xmlns:o="urn:schemas-microsoft-com:office:office" xmlns:r="http://schemas.openxmlformats.org/officeDocument/2006/relationships" xmlns:m="http://schemas.openxmlformats.org/officeDocument/2006/math" xmlns:v="urn:schemas-microsoft-com:vml" xmlns:wp14="http://schemas.microsoft.com/office/word/2010/wordprocessingDrawing" xmlns:wp="http://schemas.openxmlformats.org/drawingml/2006/wordprocessingDrawing" xmlns:w10="urn:schemas-microsoft-com:office:word" xmlns:w="http://schemas.openxmlformats.org/wordprocessingml/2006/main" xmlns:w14="http://schemas.microsoft.com/office/word/2010/wordml" xmlns:w15="http://schemas.microsoft.com/office/word/2012/wordml" xmlns:w16se="http://schemas.microsoft.com/office/word/2015/wordml/symex" xmlns:wpg="http://schemas.microsoft.com/office/word/2010/wordprocessingGroup" xmlns:wpi="http://schemas.microsoft.com/office/word/2010/wordprocessingInk" xmlns:wne="http://schemas.microsoft.com/office/word/2006/wordml" xmlns:wps="http://schemas.microsoft.com/office/word/2010/wordprocessingShape" mc:Ignorable="w14 w15 w16se wp14">
   <w:abstractNum w:abstractNumId="0" w15:restartNumberingAfterBreak="0">
+    <w:nsid w:val="0BEE677B"/>
+    <w:multiLevelType w:val="hybridMultilevel"/>
+    <w:tmpl w:val="560C9B62"/>
+    <w:lvl w:ilvl="0" w:tplc="0410000F">
+      <w:start w:val="1"/>
+      <w:numFmt w:val="decimal"/>
+      <w:lvlText w:val="%1."/>
+      <w:lvlJc w:val="left"/>
+      <w:pPr>
+        <w:ind w:left="1080" w:hanging="360"/>
+      </w:pPr>
+    </w:lvl>
+    <w:lvl w:ilvl="1" w:tplc="04100019" w:tentative="1">
+      <w:start w:val="1"/>
+      <w:numFmt w:val="lowerLetter"/>
+      <w:lvlText w:val="%2."/>
+      <w:lvlJc w:val="left"/>
+      <w:pPr>
+        <w:ind w:left="1800" w:hanging="360"/>
+      </w:pPr>
+    </w:lvl>
+    <w:lvl w:ilvl="2" w:tplc="0410001B" w:tentative="1">
+      <w:start w:val="1"/>
+      <w:numFmt w:val="lowerRoman"/>
+      <w:lvlText w:val="%3."/>
+      <w:lvlJc w:val="right"/>
+      <w:pPr>
+        <w:ind w:left="2520" w:hanging="180"/>
+      </w:pPr>
+    </w:lvl>
+    <w:lvl w:ilvl="3" w:tplc="0410000F" w:tentative="1">
+      <w:start w:val="1"/>
+      <w:numFmt w:val="decimal"/>
+      <w:lvlText w:val="%4."/>
+      <w:lvlJc w:val="left"/>
+      <w:pPr>
+        <w:ind w:left="3240" w:hanging="360"/>
+      </w:pPr>
+    </w:lvl>
+    <w:lvl w:ilvl="4" w:tplc="04100019" w:tentative="1">
+      <w:start w:val="1"/>
+      <w:numFmt w:val="lowerLetter"/>
+      <w:lvlText w:val="%5."/>
+      <w:lvlJc w:val="left"/>
+      <w:pPr>
+        <w:ind w:left="3960" w:hanging="360"/>
+      </w:pPr>
+    </w:lvl>
+    <w:lvl w:ilvl="5" w:tplc="0410001B" w:tentative="1">
+      <w:start w:val="1"/>
+      <w:numFmt w:val="lowerRoman"/>
+      <w:lvlText w:val="%6."/>
+      <w:lvlJc w:val="right"/>
+      <w:pPr>
+        <w:ind w:left="4680" w:hanging="180"/>
+      </w:pPr>
+    </w:lvl>
+    <w:lvl w:ilvl="6" w:tplc="0410000F" w:tentative="1">
+      <w:start w:val="1"/>
+      <w:numFmt w:val="decimal"/>
+      <w:lvlText w:val="%7."/>
+      <w:lvlJc w:val="left"/>
+      <w:pPr>
+        <w:ind w:left="5400" w:hanging="360"/>
+      </w:pPr>
+    </w:lvl>
+    <w:lvl w:ilvl="7" w:tplc="04100019" w:tentative="1">
+      <w:start w:val="1"/>
+      <w:numFmt w:val="lowerLetter"/>
+      <w:lvlText w:val="%8."/>
+      <w:lvlJc w:val="left"/>
+      <w:pPr>
+        <w:ind w:left="6120" w:hanging="360"/>
+      </w:pPr>
+    </w:lvl>
+    <w:lvl w:ilvl="8" w:tplc="0410001B" w:tentative="1">
+      <w:start w:val="1"/>
+      <w:numFmt w:val="lowerRoman"/>
+      <w:lvlText w:val="%9."/>
+      <w:lvlJc w:val="right"/>
+      <w:pPr>
+        <w:ind w:left="6840" w:hanging="180"/>
+      </w:pPr>
+    </w:lvl>
+  </w:abstractNum>
+  <w:abstractNum w:abstractNumId="1" w15:restartNumberingAfterBreak="0">
+    <w:nsid w:val="117C7C37"/>
+    <w:multiLevelType w:val="hybridMultilevel"/>
+    <w:tmpl w:val="698449DA"/>
+    <w:lvl w:ilvl="0" w:tplc="863629EA">
+      <w:start w:val="1"/>
+      <w:numFmt w:val="bullet"/>
+      <w:lvlText w:val=""/>
+      <w:lvlJc w:val="left"/>
+      <w:pPr>
+        <w:ind w:left="1080" w:hanging="360"/>
+      </w:pPr>
+      <w:rPr>
+        <w:rFonts w:ascii="Symbol" w:hAnsi="Symbol" w:hint="default"/>
+        <w:sz w:val="24"/>
+        <w:szCs w:val="24"/>
+      </w:rPr>
+    </w:lvl>
+    <w:lvl w:ilvl="1" w:tplc="04100003" w:tentative="1">
+      <w:start w:val="1"/>
+      <w:numFmt w:val="bullet"/>
+      <w:lvlText w:val="o"/>
+      <w:lvlJc w:val="left"/>
+      <w:pPr>
+        <w:ind w:left="1800" w:hanging="360"/>
+      </w:pPr>
+      <w:rPr>
+        <w:rFonts w:ascii="Courier New" w:hAnsi="Courier New" w:cs="Courier New" w:hint="default"/>
+      </w:rPr>
+    </w:lvl>
+    <w:lvl w:ilvl="2" w:tplc="04100005" w:tentative="1">
+      <w:start w:val="1"/>
+      <w:numFmt w:val="bullet"/>
+      <w:lvlText w:val=""/>
+      <w:lvlJc w:val="left"/>
+      <w:pPr>
+        <w:ind w:left="2520" w:hanging="360"/>
+      </w:pPr>
+      <w:rPr>
+        <w:rFonts w:ascii="Wingdings" w:hAnsi="Wingdings" w:hint="default"/>
+      </w:rPr>
+    </w:lvl>
+    <w:lvl w:ilvl="3" w:tplc="04100001" w:tentative="1">
+      <w:start w:val="1"/>
+      <w:numFmt w:val="bullet"/>
+      <w:lvlText w:val=""/>
+      <w:lvlJc w:val="left"/>
+      <w:pPr>
+        <w:ind w:left="3240" w:hanging="360"/>
+      </w:pPr>
+      <w:rPr>
+        <w:rFonts w:ascii="Symbol" w:hAnsi="Symbol" w:hint="default"/>
+      </w:rPr>
+    </w:lvl>
+    <w:lvl w:ilvl="4" w:tplc="04100003" w:tentative="1">
+      <w:start w:val="1"/>
+      <w:numFmt w:val="bullet"/>
+      <w:lvlText w:val="o"/>
+      <w:lvlJc w:val="left"/>
+      <w:pPr>
+        <w:ind w:left="3960" w:hanging="360"/>
+      </w:pPr>
+      <w:rPr>
+        <w:rFonts w:ascii="Courier New" w:hAnsi="Courier New" w:cs="Courier New" w:hint="default"/>
+      </w:rPr>
+    </w:lvl>
+    <w:lvl w:ilvl="5" w:tplc="04100005" w:tentative="1">
+      <w:start w:val="1"/>
+      <w:numFmt w:val="bullet"/>
+      <w:lvlText w:val=""/>
+      <w:lvlJc w:val="left"/>
+      <w:pPr>
+        <w:ind w:left="4680" w:hanging="360"/>
+      </w:pPr>
+      <w:rPr>
+        <w:rFonts w:ascii="Wingdings" w:hAnsi="Wingdings" w:hint="default"/>
+      </w:rPr>
+    </w:lvl>
+    <w:lvl w:ilvl="6" w:tplc="04100001" w:tentative="1">
+      <w:start w:val="1"/>
+      <w:numFmt w:val="bullet"/>
+      <w:lvlText w:val=""/>
+      <w:lvlJc w:val="left"/>
+      <w:pPr>
+        <w:ind w:left="5400" w:hanging="360"/>
+      </w:pPr>
+      <w:rPr>
+        <w:rFonts w:ascii="Symbol" w:hAnsi="Symbol" w:hint="default"/>
+      </w:rPr>
+    </w:lvl>
+    <w:lvl w:ilvl="7" w:tplc="04100003" w:tentative="1">
+      <w:start w:val="1"/>
+      <w:numFmt w:val="bullet"/>
+      <w:lvlText w:val="o"/>
+      <w:lvlJc w:val="left"/>
+      <w:pPr>
+        <w:ind w:left="6120" w:hanging="360"/>
+      </w:pPr>
+      <w:rPr>
+        <w:rFonts w:ascii="Courier New" w:hAnsi="Courier New" w:cs="Courier New" w:hint="default"/>
+      </w:rPr>
+    </w:lvl>
+    <w:lvl w:ilvl="8" w:tplc="04100005" w:tentative="1">
+      <w:start w:val="1"/>
+      <w:numFmt w:val="bullet"/>
+      <w:lvlText w:val=""/>
+      <w:lvlJc w:val="left"/>
+      <w:pPr>
+        <w:ind w:left="6840" w:hanging="360"/>
+      </w:pPr>
+      <w:rPr>
+        <w:rFonts w:ascii="Wingdings" w:hAnsi="Wingdings" w:hint="default"/>
+      </w:rPr>
+    </w:lvl>
+  </w:abstractNum>
+  <w:abstractNum w:abstractNumId="2" w15:restartNumberingAfterBreak="0">
+    <w:nsid w:val="16C52B8F"/>
+    <w:multiLevelType w:val="hybridMultilevel"/>
+    <w:tmpl w:val="AD90FC72"/>
+    <w:lvl w:ilvl="0" w:tplc="04100001">
+      <w:start w:val="1"/>
+      <w:numFmt w:val="bullet"/>
+      <w:lvlText w:val=""/>
+      <w:lvlJc w:val="left"/>
+      <w:pPr>
+        <w:ind w:left="1440" w:hanging="360"/>
+      </w:pPr>
+      <w:rPr>
+        <w:rFonts w:ascii="Symbol" w:hAnsi="Symbol" w:hint="default"/>
+      </w:rPr>
+    </w:lvl>
+    <w:lvl w:ilvl="1" w:tplc="04100003" w:tentative="1">
+      <w:start w:val="1"/>
+      <w:numFmt w:val="bullet"/>
+      <w:lvlText w:val="o"/>
+      <w:lvlJc w:val="left"/>
+      <w:pPr>
+        <w:ind w:left="2160" w:hanging="360"/>
+      </w:pPr>
+      <w:rPr>
+        <w:rFonts w:ascii="Courier New" w:hAnsi="Courier New" w:cs="Courier New" w:hint="default"/>
+      </w:rPr>
+    </w:lvl>
+    <w:lvl w:ilvl="2" w:tplc="04100005" w:tentative="1">
+      <w:start w:val="1"/>
+      <w:numFmt w:val="bullet"/>
+      <w:lvlText w:val=""/>
+      <w:lvlJc w:val="left"/>
+      <w:pPr>
+        <w:ind w:left="2880" w:hanging="360"/>
+      </w:pPr>
+      <w:rPr>
+        <w:rFonts w:ascii="Wingdings" w:hAnsi="Wingdings" w:hint="default"/>
+      </w:rPr>
+    </w:lvl>
+    <w:lvl w:ilvl="3" w:tplc="04100001" w:tentative="1">
+      <w:start w:val="1"/>
+      <w:numFmt w:val="bullet"/>
+      <w:lvlText w:val=""/>
+      <w:lvlJc w:val="left"/>
+      <w:pPr>
+        <w:ind w:left="3600" w:hanging="360"/>
+      </w:pPr>
+      <w:rPr>
+        <w:rFonts w:ascii="Symbol" w:hAnsi="Symbol" w:hint="default"/>
+      </w:rPr>
+    </w:lvl>
+    <w:lvl w:ilvl="4" w:tplc="04100003" w:tentative="1">
+      <w:start w:val="1"/>
+      <w:numFmt w:val="bullet"/>
+      <w:lvlText w:val="o"/>
+      <w:lvlJc w:val="left"/>
+      <w:pPr>
+        <w:ind w:left="4320" w:hanging="360"/>
+      </w:pPr>
+      <w:rPr>
+        <w:rFonts w:ascii="Courier New" w:hAnsi="Courier New" w:cs="Courier New" w:hint="default"/>
+      </w:rPr>
+    </w:lvl>
+    <w:lvl w:ilvl="5" w:tplc="04100005" w:tentative="1">
+      <w:start w:val="1"/>
+      <w:numFmt w:val="bullet"/>
+      <w:lvlText w:val=""/>
+      <w:lvlJc w:val="left"/>
+      <w:pPr>
+        <w:ind w:left="5040" w:hanging="360"/>
+      </w:pPr>
+      <w:rPr>
+        <w:rFonts w:ascii="Wingdings" w:hAnsi="Wingdings" w:hint="default"/>
+      </w:rPr>
+    </w:lvl>
+    <w:lvl w:ilvl="6" w:tplc="04100001" w:tentative="1">
+      <w:start w:val="1"/>
+      <w:numFmt w:val="bullet"/>
+      <w:lvlText w:val=""/>
+      <w:lvlJc w:val="left"/>
+      <w:pPr>
+        <w:ind w:left="5760" w:hanging="360"/>
+      </w:pPr>
+      <w:rPr>
+        <w:rFonts w:ascii="Symbol" w:hAnsi="Symbol" w:hint="default"/>
+      </w:rPr>
+    </w:lvl>
+    <w:lvl w:ilvl="7" w:tplc="04100003" w:tentative="1">
+      <w:start w:val="1"/>
+      <w:numFmt w:val="bullet"/>
+      <w:lvlText w:val="o"/>
+      <w:lvlJc w:val="left"/>
+      <w:pPr>
+        <w:ind w:left="6480" w:hanging="360"/>
+      </w:pPr>
+      <w:rPr>
+        <w:rFonts w:ascii="Courier New" w:hAnsi="Courier New" w:cs="Courier New" w:hint="default"/>
+      </w:rPr>
+    </w:lvl>
+    <w:lvl w:ilvl="8" w:tplc="04100005" w:tentative="1">
+      <w:start w:val="1"/>
+      <w:numFmt w:val="bullet"/>
+      <w:lvlText w:val=""/>
+      <w:lvlJc w:val="left"/>
+      <w:pPr>
+        <w:ind w:left="7200" w:hanging="360"/>
+      </w:pPr>
+      <w:rPr>
+        <w:rFonts w:ascii="Wingdings" w:hAnsi="Wingdings" w:hint="default"/>
+      </w:rPr>
+    </w:lvl>
+  </w:abstractNum>
+  <w:abstractNum w:abstractNumId="3" w15:restartNumberingAfterBreak="0">
+    <w:nsid w:val="22F01B3B"/>
+    <w:multiLevelType w:val="hybridMultilevel"/>
+    <w:tmpl w:val="9D34474A"/>
+    <w:lvl w:ilvl="0" w:tplc="0410000F">
+      <w:start w:val="1"/>
+      <w:numFmt w:val="decimal"/>
+      <w:lvlText w:val="%1."/>
+      <w:lvlJc w:val="left"/>
+      <w:pPr>
+        <w:ind w:left="1080" w:hanging="360"/>
+      </w:pPr>
+    </w:lvl>
+    <w:lvl w:ilvl="1" w:tplc="04100019" w:tentative="1">
+      <w:start w:val="1"/>
+      <w:numFmt w:val="lowerLetter"/>
+      <w:lvlText w:val="%2."/>
+      <w:lvlJc w:val="left"/>
+      <w:pPr>
+        <w:ind w:left="1800" w:hanging="360"/>
+      </w:pPr>
+    </w:lvl>
+    <w:lvl w:ilvl="2" w:tplc="0410001B" w:tentative="1">
+      <w:start w:val="1"/>
+      <w:numFmt w:val="lowerRoman"/>
+      <w:lvlText w:val="%3."/>
+      <w:lvlJc w:val="right"/>
+      <w:pPr>
+        <w:ind w:left="2520" w:hanging="180"/>
+      </w:pPr>
+    </w:lvl>
+    <w:lvl w:ilvl="3" w:tplc="0410000F" w:tentative="1">
+      <w:start w:val="1"/>
+      <w:numFmt w:val="decimal"/>
+      <w:lvlText w:val="%4."/>
+      <w:lvlJc w:val="left"/>
+      <w:pPr>
+        <w:ind w:left="3240" w:hanging="360"/>
+      </w:pPr>
+    </w:lvl>
+    <w:lvl w:ilvl="4" w:tplc="04100019" w:tentative="1">
+      <w:start w:val="1"/>
+      <w:numFmt w:val="lowerLetter"/>
+      <w:lvlText w:val="%5."/>
+      <w:lvlJc w:val="left"/>
+      <w:pPr>
+        <w:ind w:left="3960" w:hanging="360"/>
+      </w:pPr>
+    </w:lvl>
+    <w:lvl w:ilvl="5" w:tplc="0410001B" w:tentative="1">
+      <w:start w:val="1"/>
+      <w:numFmt w:val="lowerRoman"/>
+      <w:lvlText w:val="%6."/>
+      <w:lvlJc w:val="right"/>
+      <w:pPr>
+        <w:ind w:left="4680" w:hanging="180"/>
+      </w:pPr>
+    </w:lvl>
+    <w:lvl w:ilvl="6" w:tplc="0410000F" w:tentative="1">
+      <w:start w:val="1"/>
+      <w:numFmt w:val="decimal"/>
+      <w:lvlText w:val="%7."/>
+      <w:lvlJc w:val="left"/>
+      <w:pPr>
+        <w:ind w:left="5400" w:hanging="360"/>
+      </w:pPr>
+    </w:lvl>
+    <w:lvl w:ilvl="7" w:tplc="04100019" w:tentative="1">
+      <w:start w:val="1"/>
+      <w:numFmt w:val="lowerLetter"/>
+      <w:lvlText w:val="%8."/>
+      <w:lvlJc w:val="left"/>
+      <w:pPr>
+        <w:ind w:left="6120" w:hanging="360"/>
+      </w:pPr>
+    </w:lvl>
+    <w:lvl w:ilvl="8" w:tplc="0410001B" w:tentative="1">
+      <w:start w:val="1"/>
+      <w:numFmt w:val="lowerRoman"/>
+      <w:lvlText w:val="%9."/>
+      <w:lvlJc w:val="right"/>
+      <w:pPr>
+        <w:ind w:left="6840" w:hanging="180"/>
+      </w:pPr>
+    </w:lvl>
+  </w:abstractNum>
+  <w:abstractNum w:abstractNumId="4" w15:restartNumberingAfterBreak="0">
     <w:nsid w:val="2C405CF2"/>
     <w:multiLevelType w:val="hybridMultilevel"/>
     <w:tmpl w:val="3796C10C"/>
@@ -958,7 +1891,7 @@
       </w:pPr>
     </w:lvl>
   </w:abstractNum>
-  <w:abstractNum w:abstractNumId="1" w15:restartNumberingAfterBreak="0">
+  <w:abstractNum w:abstractNumId="5" w15:restartNumberingAfterBreak="0">
     <w:nsid w:val="31997E8A"/>
     <w:multiLevelType w:val="hybridMultilevel"/>
     <w:tmpl w:val="6C3CCEE2"/>
@@ -1071,7 +2004,7 @@
       </w:rPr>
     </w:lvl>
   </w:abstractNum>
-  <w:abstractNum w:abstractNumId="2" w15:restartNumberingAfterBreak="0">
+  <w:abstractNum w:abstractNumId="6" w15:restartNumberingAfterBreak="0">
     <w:nsid w:val="36AB790B"/>
     <w:multiLevelType w:val="hybridMultilevel"/>
     <w:tmpl w:val="D8724272"/>
@@ -1184,20 +2117,941 @@
       </w:rPr>
     </w:lvl>
   </w:abstractNum>
+  <w:abstractNum w:abstractNumId="7" w15:restartNumberingAfterBreak="0">
+    <w:nsid w:val="39E12266"/>
+    <w:multiLevelType w:val="hybridMultilevel"/>
+    <w:tmpl w:val="DD7C8C8C"/>
+    <w:lvl w:ilvl="0" w:tplc="0410000F">
+      <w:start w:val="1"/>
+      <w:numFmt w:val="decimal"/>
+      <w:lvlText w:val="%1."/>
+      <w:lvlJc w:val="left"/>
+      <w:pPr>
+        <w:ind w:left="720" w:hanging="360"/>
+      </w:pPr>
+    </w:lvl>
+    <w:lvl w:ilvl="1" w:tplc="04100019" w:tentative="1">
+      <w:start w:val="1"/>
+      <w:numFmt w:val="lowerLetter"/>
+      <w:lvlText w:val="%2."/>
+      <w:lvlJc w:val="left"/>
+      <w:pPr>
+        <w:ind w:left="1440" w:hanging="360"/>
+      </w:pPr>
+    </w:lvl>
+    <w:lvl w:ilvl="2" w:tplc="0410001B" w:tentative="1">
+      <w:start w:val="1"/>
+      <w:numFmt w:val="lowerRoman"/>
+      <w:lvlText w:val="%3."/>
+      <w:lvlJc w:val="right"/>
+      <w:pPr>
+        <w:ind w:left="2160" w:hanging="180"/>
+      </w:pPr>
+    </w:lvl>
+    <w:lvl w:ilvl="3" w:tplc="0410000F" w:tentative="1">
+      <w:start w:val="1"/>
+      <w:numFmt w:val="decimal"/>
+      <w:lvlText w:val="%4."/>
+      <w:lvlJc w:val="left"/>
+      <w:pPr>
+        <w:ind w:left="2880" w:hanging="360"/>
+      </w:pPr>
+    </w:lvl>
+    <w:lvl w:ilvl="4" w:tplc="04100019" w:tentative="1">
+      <w:start w:val="1"/>
+      <w:numFmt w:val="lowerLetter"/>
+      <w:lvlText w:val="%5."/>
+      <w:lvlJc w:val="left"/>
+      <w:pPr>
+        <w:ind w:left="3600" w:hanging="360"/>
+      </w:pPr>
+    </w:lvl>
+    <w:lvl w:ilvl="5" w:tplc="0410001B" w:tentative="1">
+      <w:start w:val="1"/>
+      <w:numFmt w:val="lowerRoman"/>
+      <w:lvlText w:val="%6."/>
+      <w:lvlJc w:val="right"/>
+      <w:pPr>
+        <w:ind w:left="4320" w:hanging="180"/>
+      </w:pPr>
+    </w:lvl>
+    <w:lvl w:ilvl="6" w:tplc="0410000F" w:tentative="1">
+      <w:start w:val="1"/>
+      <w:numFmt w:val="decimal"/>
+      <w:lvlText w:val="%7."/>
+      <w:lvlJc w:val="left"/>
+      <w:pPr>
+        <w:ind w:left="5040" w:hanging="360"/>
+      </w:pPr>
+    </w:lvl>
+    <w:lvl w:ilvl="7" w:tplc="04100019" w:tentative="1">
+      <w:start w:val="1"/>
+      <w:numFmt w:val="lowerLetter"/>
+      <w:lvlText w:val="%8."/>
+      <w:lvlJc w:val="left"/>
+      <w:pPr>
+        <w:ind w:left="5760" w:hanging="360"/>
+      </w:pPr>
+    </w:lvl>
+    <w:lvl w:ilvl="8" w:tplc="0410001B" w:tentative="1">
+      <w:start w:val="1"/>
+      <w:numFmt w:val="lowerRoman"/>
+      <w:lvlText w:val="%9."/>
+      <w:lvlJc w:val="right"/>
+      <w:pPr>
+        <w:ind w:left="6480" w:hanging="180"/>
+      </w:pPr>
+    </w:lvl>
+  </w:abstractNum>
+  <w:abstractNum w:abstractNumId="8" w15:restartNumberingAfterBreak="0">
+    <w:nsid w:val="543B32C0"/>
+    <w:multiLevelType w:val="hybridMultilevel"/>
+    <w:tmpl w:val="7AAA364E"/>
+    <w:lvl w:ilvl="0" w:tplc="0410000F">
+      <w:start w:val="1"/>
+      <w:numFmt w:val="decimal"/>
+      <w:lvlText w:val="%1."/>
+      <w:lvlJc w:val="left"/>
+      <w:pPr>
+        <w:ind w:left="720" w:hanging="360"/>
+      </w:pPr>
+    </w:lvl>
+    <w:lvl w:ilvl="1" w:tplc="04100019" w:tentative="1">
+      <w:start w:val="1"/>
+      <w:numFmt w:val="lowerLetter"/>
+      <w:lvlText w:val="%2."/>
+      <w:lvlJc w:val="left"/>
+      <w:pPr>
+        <w:ind w:left="1440" w:hanging="360"/>
+      </w:pPr>
+    </w:lvl>
+    <w:lvl w:ilvl="2" w:tplc="0410001B" w:tentative="1">
+      <w:start w:val="1"/>
+      <w:numFmt w:val="lowerRoman"/>
+      <w:lvlText w:val="%3."/>
+      <w:lvlJc w:val="right"/>
+      <w:pPr>
+        <w:ind w:left="2160" w:hanging="180"/>
+      </w:pPr>
+    </w:lvl>
+    <w:lvl w:ilvl="3" w:tplc="0410000F" w:tentative="1">
+      <w:start w:val="1"/>
+      <w:numFmt w:val="decimal"/>
+      <w:lvlText w:val="%4."/>
+      <w:lvlJc w:val="left"/>
+      <w:pPr>
+        <w:ind w:left="2880" w:hanging="360"/>
+      </w:pPr>
+    </w:lvl>
+    <w:lvl w:ilvl="4" w:tplc="04100019" w:tentative="1">
+      <w:start w:val="1"/>
+      <w:numFmt w:val="lowerLetter"/>
+      <w:lvlText w:val="%5."/>
+      <w:lvlJc w:val="left"/>
+      <w:pPr>
+        <w:ind w:left="3600" w:hanging="360"/>
+      </w:pPr>
+    </w:lvl>
+    <w:lvl w:ilvl="5" w:tplc="0410001B" w:tentative="1">
+      <w:start w:val="1"/>
+      <w:numFmt w:val="lowerRoman"/>
+      <w:lvlText w:val="%6."/>
+      <w:lvlJc w:val="right"/>
+      <w:pPr>
+        <w:ind w:left="4320" w:hanging="180"/>
+      </w:pPr>
+    </w:lvl>
+    <w:lvl w:ilvl="6" w:tplc="0410000F" w:tentative="1">
+      <w:start w:val="1"/>
+      <w:numFmt w:val="decimal"/>
+      <w:lvlText w:val="%7."/>
+      <w:lvlJc w:val="left"/>
+      <w:pPr>
+        <w:ind w:left="5040" w:hanging="360"/>
+      </w:pPr>
+    </w:lvl>
+    <w:lvl w:ilvl="7" w:tplc="04100019" w:tentative="1">
+      <w:start w:val="1"/>
+      <w:numFmt w:val="lowerLetter"/>
+      <w:lvlText w:val="%8."/>
+      <w:lvlJc w:val="left"/>
+      <w:pPr>
+        <w:ind w:left="5760" w:hanging="360"/>
+      </w:pPr>
+    </w:lvl>
+    <w:lvl w:ilvl="8" w:tplc="0410001B" w:tentative="1">
+      <w:start w:val="1"/>
+      <w:numFmt w:val="lowerRoman"/>
+      <w:lvlText w:val="%9."/>
+      <w:lvlJc w:val="right"/>
+      <w:pPr>
+        <w:ind w:left="6480" w:hanging="180"/>
+      </w:pPr>
+    </w:lvl>
+  </w:abstractNum>
+  <w:abstractNum w:abstractNumId="9" w15:restartNumberingAfterBreak="0">
+    <w:nsid w:val="5DB36F7D"/>
+    <w:multiLevelType w:val="hybridMultilevel"/>
+    <w:tmpl w:val="AA4C98FE"/>
+    <w:lvl w:ilvl="0" w:tplc="04100001">
+      <w:start w:val="1"/>
+      <w:numFmt w:val="bullet"/>
+      <w:lvlText w:val=""/>
+      <w:lvlJc w:val="left"/>
+      <w:pPr>
+        <w:ind w:left="1080" w:hanging="360"/>
+      </w:pPr>
+      <w:rPr>
+        <w:rFonts w:ascii="Symbol" w:hAnsi="Symbol" w:hint="default"/>
+      </w:rPr>
+    </w:lvl>
+    <w:lvl w:ilvl="1" w:tplc="04100003" w:tentative="1">
+      <w:start w:val="1"/>
+      <w:numFmt w:val="bullet"/>
+      <w:lvlText w:val="o"/>
+      <w:lvlJc w:val="left"/>
+      <w:pPr>
+        <w:ind w:left="1800" w:hanging="360"/>
+      </w:pPr>
+      <w:rPr>
+        <w:rFonts w:ascii="Courier New" w:hAnsi="Courier New" w:cs="Courier New" w:hint="default"/>
+      </w:rPr>
+    </w:lvl>
+    <w:lvl w:ilvl="2" w:tplc="04100005" w:tentative="1">
+      <w:start w:val="1"/>
+      <w:numFmt w:val="bullet"/>
+      <w:lvlText w:val=""/>
+      <w:lvlJc w:val="left"/>
+      <w:pPr>
+        <w:ind w:left="2520" w:hanging="360"/>
+      </w:pPr>
+      <w:rPr>
+        <w:rFonts w:ascii="Wingdings" w:hAnsi="Wingdings" w:hint="default"/>
+      </w:rPr>
+    </w:lvl>
+    <w:lvl w:ilvl="3" w:tplc="04100001" w:tentative="1">
+      <w:start w:val="1"/>
+      <w:numFmt w:val="bullet"/>
+      <w:lvlText w:val=""/>
+      <w:lvlJc w:val="left"/>
+      <w:pPr>
+        <w:ind w:left="3240" w:hanging="360"/>
+      </w:pPr>
+      <w:rPr>
+        <w:rFonts w:ascii="Symbol" w:hAnsi="Symbol" w:hint="default"/>
+      </w:rPr>
+    </w:lvl>
+    <w:lvl w:ilvl="4" w:tplc="04100003" w:tentative="1">
+      <w:start w:val="1"/>
+      <w:numFmt w:val="bullet"/>
+      <w:lvlText w:val="o"/>
+      <w:lvlJc w:val="left"/>
+      <w:pPr>
+        <w:ind w:left="3960" w:hanging="360"/>
+      </w:pPr>
+      <w:rPr>
+        <w:rFonts w:ascii="Courier New" w:hAnsi="Courier New" w:cs="Courier New" w:hint="default"/>
+      </w:rPr>
+    </w:lvl>
+    <w:lvl w:ilvl="5" w:tplc="04100005" w:tentative="1">
+      <w:start w:val="1"/>
+      <w:numFmt w:val="bullet"/>
+      <w:lvlText w:val=""/>
+      <w:lvlJc w:val="left"/>
+      <w:pPr>
+        <w:ind w:left="4680" w:hanging="360"/>
+      </w:pPr>
+      <w:rPr>
+        <w:rFonts w:ascii="Wingdings" w:hAnsi="Wingdings" w:hint="default"/>
+      </w:rPr>
+    </w:lvl>
+    <w:lvl w:ilvl="6" w:tplc="04100001" w:tentative="1">
+      <w:start w:val="1"/>
+      <w:numFmt w:val="bullet"/>
+      <w:lvlText w:val=""/>
+      <w:lvlJc w:val="left"/>
+      <w:pPr>
+        <w:ind w:left="5400" w:hanging="360"/>
+      </w:pPr>
+      <w:rPr>
+        <w:rFonts w:ascii="Symbol" w:hAnsi="Symbol" w:hint="default"/>
+      </w:rPr>
+    </w:lvl>
+    <w:lvl w:ilvl="7" w:tplc="04100003" w:tentative="1">
+      <w:start w:val="1"/>
+      <w:numFmt w:val="bullet"/>
+      <w:lvlText w:val="o"/>
+      <w:lvlJc w:val="left"/>
+      <w:pPr>
+        <w:ind w:left="6120" w:hanging="360"/>
+      </w:pPr>
+      <w:rPr>
+        <w:rFonts w:ascii="Courier New" w:hAnsi="Courier New" w:cs="Courier New" w:hint="default"/>
+      </w:rPr>
+    </w:lvl>
+    <w:lvl w:ilvl="8" w:tplc="04100005" w:tentative="1">
+      <w:start w:val="1"/>
+      <w:numFmt w:val="bullet"/>
+      <w:lvlText w:val=""/>
+      <w:lvlJc w:val="left"/>
+      <w:pPr>
+        <w:ind w:left="6840" w:hanging="360"/>
+      </w:pPr>
+      <w:rPr>
+        <w:rFonts w:ascii="Wingdings" w:hAnsi="Wingdings" w:hint="default"/>
+      </w:rPr>
+    </w:lvl>
+  </w:abstractNum>
+  <w:abstractNum w:abstractNumId="10" w15:restartNumberingAfterBreak="0">
+    <w:nsid w:val="605F5997"/>
+    <w:multiLevelType w:val="hybridMultilevel"/>
+    <w:tmpl w:val="973C4E46"/>
+    <w:lvl w:ilvl="0" w:tplc="0410000F">
+      <w:start w:val="1"/>
+      <w:numFmt w:val="decimal"/>
+      <w:lvlText w:val="%1."/>
+      <w:lvlJc w:val="left"/>
+      <w:pPr>
+        <w:ind w:left="1080" w:hanging="360"/>
+      </w:pPr>
+    </w:lvl>
+    <w:lvl w:ilvl="1" w:tplc="04100019" w:tentative="1">
+      <w:start w:val="1"/>
+      <w:numFmt w:val="lowerLetter"/>
+      <w:lvlText w:val="%2."/>
+      <w:lvlJc w:val="left"/>
+      <w:pPr>
+        <w:ind w:left="1800" w:hanging="360"/>
+      </w:pPr>
+    </w:lvl>
+    <w:lvl w:ilvl="2" w:tplc="0410001B" w:tentative="1">
+      <w:start w:val="1"/>
+      <w:numFmt w:val="lowerRoman"/>
+      <w:lvlText w:val="%3."/>
+      <w:lvlJc w:val="right"/>
+      <w:pPr>
+        <w:ind w:left="2520" w:hanging="180"/>
+      </w:pPr>
+    </w:lvl>
+    <w:lvl w:ilvl="3" w:tplc="0410000F" w:tentative="1">
+      <w:start w:val="1"/>
+      <w:numFmt w:val="decimal"/>
+      <w:lvlText w:val="%4."/>
+      <w:lvlJc w:val="left"/>
+      <w:pPr>
+        <w:ind w:left="3240" w:hanging="360"/>
+      </w:pPr>
+    </w:lvl>
+    <w:lvl w:ilvl="4" w:tplc="04100019" w:tentative="1">
+      <w:start w:val="1"/>
+      <w:numFmt w:val="lowerLetter"/>
+      <w:lvlText w:val="%5."/>
+      <w:lvlJc w:val="left"/>
+      <w:pPr>
+        <w:ind w:left="3960" w:hanging="360"/>
+      </w:pPr>
+    </w:lvl>
+    <w:lvl w:ilvl="5" w:tplc="0410001B" w:tentative="1">
+      <w:start w:val="1"/>
+      <w:numFmt w:val="lowerRoman"/>
+      <w:lvlText w:val="%6."/>
+      <w:lvlJc w:val="right"/>
+      <w:pPr>
+        <w:ind w:left="4680" w:hanging="180"/>
+      </w:pPr>
+    </w:lvl>
+    <w:lvl w:ilvl="6" w:tplc="0410000F" w:tentative="1">
+      <w:start w:val="1"/>
+      <w:numFmt w:val="decimal"/>
+      <w:lvlText w:val="%7."/>
+      <w:lvlJc w:val="left"/>
+      <w:pPr>
+        <w:ind w:left="5400" w:hanging="360"/>
+      </w:pPr>
+    </w:lvl>
+    <w:lvl w:ilvl="7" w:tplc="04100019" w:tentative="1">
+      <w:start w:val="1"/>
+      <w:numFmt w:val="lowerLetter"/>
+      <w:lvlText w:val="%8."/>
+      <w:lvlJc w:val="left"/>
+      <w:pPr>
+        <w:ind w:left="6120" w:hanging="360"/>
+      </w:pPr>
+    </w:lvl>
+    <w:lvl w:ilvl="8" w:tplc="0410001B" w:tentative="1">
+      <w:start w:val="1"/>
+      <w:numFmt w:val="lowerRoman"/>
+      <w:lvlText w:val="%9."/>
+      <w:lvlJc w:val="right"/>
+      <w:pPr>
+        <w:ind w:left="6840" w:hanging="180"/>
+      </w:pPr>
+    </w:lvl>
+  </w:abstractNum>
+  <w:abstractNum w:abstractNumId="11" w15:restartNumberingAfterBreak="0">
+    <w:nsid w:val="62F817E7"/>
+    <w:multiLevelType w:val="hybridMultilevel"/>
+    <w:tmpl w:val="71CE6DD2"/>
+    <w:lvl w:ilvl="0" w:tplc="04100001">
+      <w:start w:val="1"/>
+      <w:numFmt w:val="bullet"/>
+      <w:lvlText w:val=""/>
+      <w:lvlJc w:val="left"/>
+      <w:pPr>
+        <w:ind w:left="1800" w:hanging="360"/>
+      </w:pPr>
+      <w:rPr>
+        <w:rFonts w:ascii="Symbol" w:hAnsi="Symbol" w:hint="default"/>
+      </w:rPr>
+    </w:lvl>
+    <w:lvl w:ilvl="1" w:tplc="04100003" w:tentative="1">
+      <w:start w:val="1"/>
+      <w:numFmt w:val="bullet"/>
+      <w:lvlText w:val="o"/>
+      <w:lvlJc w:val="left"/>
+      <w:pPr>
+        <w:ind w:left="2520" w:hanging="360"/>
+      </w:pPr>
+      <w:rPr>
+        <w:rFonts w:ascii="Courier New" w:hAnsi="Courier New" w:cs="Courier New" w:hint="default"/>
+      </w:rPr>
+    </w:lvl>
+    <w:lvl w:ilvl="2" w:tplc="04100005" w:tentative="1">
+      <w:start w:val="1"/>
+      <w:numFmt w:val="bullet"/>
+      <w:lvlText w:val=""/>
+      <w:lvlJc w:val="left"/>
+      <w:pPr>
+        <w:ind w:left="3240" w:hanging="360"/>
+      </w:pPr>
+      <w:rPr>
+        <w:rFonts w:ascii="Wingdings" w:hAnsi="Wingdings" w:hint="default"/>
+      </w:rPr>
+    </w:lvl>
+    <w:lvl w:ilvl="3" w:tplc="04100001" w:tentative="1">
+      <w:start w:val="1"/>
+      <w:numFmt w:val="bullet"/>
+      <w:lvlText w:val=""/>
+      <w:lvlJc w:val="left"/>
+      <w:pPr>
+        <w:ind w:left="3960" w:hanging="360"/>
+      </w:pPr>
+      <w:rPr>
+        <w:rFonts w:ascii="Symbol" w:hAnsi="Symbol" w:hint="default"/>
+      </w:rPr>
+    </w:lvl>
+    <w:lvl w:ilvl="4" w:tplc="04100003" w:tentative="1">
+      <w:start w:val="1"/>
+      <w:numFmt w:val="bullet"/>
+      <w:lvlText w:val="o"/>
+      <w:lvlJc w:val="left"/>
+      <w:pPr>
+        <w:ind w:left="4680" w:hanging="360"/>
+      </w:pPr>
+      <w:rPr>
+        <w:rFonts w:ascii="Courier New" w:hAnsi="Courier New" w:cs="Courier New" w:hint="default"/>
+      </w:rPr>
+    </w:lvl>
+    <w:lvl w:ilvl="5" w:tplc="04100005" w:tentative="1">
+      <w:start w:val="1"/>
+      <w:numFmt w:val="bullet"/>
+      <w:lvlText w:val=""/>
+      <w:lvlJc w:val="left"/>
+      <w:pPr>
+        <w:ind w:left="5400" w:hanging="360"/>
+      </w:pPr>
+      <w:rPr>
+        <w:rFonts w:ascii="Wingdings" w:hAnsi="Wingdings" w:hint="default"/>
+      </w:rPr>
+    </w:lvl>
+    <w:lvl w:ilvl="6" w:tplc="04100001" w:tentative="1">
+      <w:start w:val="1"/>
+      <w:numFmt w:val="bullet"/>
+      <w:lvlText w:val=""/>
+      <w:lvlJc w:val="left"/>
+      <w:pPr>
+        <w:ind w:left="6120" w:hanging="360"/>
+      </w:pPr>
+      <w:rPr>
+        <w:rFonts w:ascii="Symbol" w:hAnsi="Symbol" w:hint="default"/>
+      </w:rPr>
+    </w:lvl>
+    <w:lvl w:ilvl="7" w:tplc="04100003" w:tentative="1">
+      <w:start w:val="1"/>
+      <w:numFmt w:val="bullet"/>
+      <w:lvlText w:val="o"/>
+      <w:lvlJc w:val="left"/>
+      <w:pPr>
+        <w:ind w:left="6840" w:hanging="360"/>
+      </w:pPr>
+      <w:rPr>
+        <w:rFonts w:ascii="Courier New" w:hAnsi="Courier New" w:cs="Courier New" w:hint="default"/>
+      </w:rPr>
+    </w:lvl>
+    <w:lvl w:ilvl="8" w:tplc="04100005" w:tentative="1">
+      <w:start w:val="1"/>
+      <w:numFmt w:val="bullet"/>
+      <w:lvlText w:val=""/>
+      <w:lvlJc w:val="left"/>
+      <w:pPr>
+        <w:ind w:left="7560" w:hanging="360"/>
+      </w:pPr>
+      <w:rPr>
+        <w:rFonts w:ascii="Wingdings" w:hAnsi="Wingdings" w:hint="default"/>
+      </w:rPr>
+    </w:lvl>
+  </w:abstractNum>
+  <w:abstractNum w:abstractNumId="12" w15:restartNumberingAfterBreak="0">
+    <w:nsid w:val="64695833"/>
+    <w:multiLevelType w:val="hybridMultilevel"/>
+    <w:tmpl w:val="B148C4CC"/>
+    <w:lvl w:ilvl="0" w:tplc="0410000F">
+      <w:start w:val="1"/>
+      <w:numFmt w:val="decimal"/>
+      <w:lvlText w:val="%1."/>
+      <w:lvlJc w:val="left"/>
+      <w:pPr>
+        <w:ind w:left="1440" w:hanging="360"/>
+      </w:pPr>
+    </w:lvl>
+    <w:lvl w:ilvl="1" w:tplc="04100019" w:tentative="1">
+      <w:start w:val="1"/>
+      <w:numFmt w:val="lowerLetter"/>
+      <w:lvlText w:val="%2."/>
+      <w:lvlJc w:val="left"/>
+      <w:pPr>
+        <w:ind w:left="2160" w:hanging="360"/>
+      </w:pPr>
+    </w:lvl>
+    <w:lvl w:ilvl="2" w:tplc="0410001B" w:tentative="1">
+      <w:start w:val="1"/>
+      <w:numFmt w:val="lowerRoman"/>
+      <w:lvlText w:val="%3."/>
+      <w:lvlJc w:val="right"/>
+      <w:pPr>
+        <w:ind w:left="2880" w:hanging="180"/>
+      </w:pPr>
+    </w:lvl>
+    <w:lvl w:ilvl="3" w:tplc="0410000F" w:tentative="1">
+      <w:start w:val="1"/>
+      <w:numFmt w:val="decimal"/>
+      <w:lvlText w:val="%4."/>
+      <w:lvlJc w:val="left"/>
+      <w:pPr>
+        <w:ind w:left="3600" w:hanging="360"/>
+      </w:pPr>
+    </w:lvl>
+    <w:lvl w:ilvl="4" w:tplc="04100019" w:tentative="1">
+      <w:start w:val="1"/>
+      <w:numFmt w:val="lowerLetter"/>
+      <w:lvlText w:val="%5."/>
+      <w:lvlJc w:val="left"/>
+      <w:pPr>
+        <w:ind w:left="4320" w:hanging="360"/>
+      </w:pPr>
+    </w:lvl>
+    <w:lvl w:ilvl="5" w:tplc="0410001B" w:tentative="1">
+      <w:start w:val="1"/>
+      <w:numFmt w:val="lowerRoman"/>
+      <w:lvlText w:val="%6."/>
+      <w:lvlJc w:val="right"/>
+      <w:pPr>
+        <w:ind w:left="5040" w:hanging="180"/>
+      </w:pPr>
+    </w:lvl>
+    <w:lvl w:ilvl="6" w:tplc="0410000F" w:tentative="1">
+      <w:start w:val="1"/>
+      <w:numFmt w:val="decimal"/>
+      <w:lvlText w:val="%7."/>
+      <w:lvlJc w:val="left"/>
+      <w:pPr>
+        <w:ind w:left="5760" w:hanging="360"/>
+      </w:pPr>
+    </w:lvl>
+    <w:lvl w:ilvl="7" w:tplc="04100019" w:tentative="1">
+      <w:start w:val="1"/>
+      <w:numFmt w:val="lowerLetter"/>
+      <w:lvlText w:val="%8."/>
+      <w:lvlJc w:val="left"/>
+      <w:pPr>
+        <w:ind w:left="6480" w:hanging="360"/>
+      </w:pPr>
+    </w:lvl>
+    <w:lvl w:ilvl="8" w:tplc="0410001B" w:tentative="1">
+      <w:start w:val="1"/>
+      <w:numFmt w:val="lowerRoman"/>
+      <w:lvlText w:val="%9."/>
+      <w:lvlJc w:val="right"/>
+      <w:pPr>
+        <w:ind w:left="7200" w:hanging="180"/>
+      </w:pPr>
+    </w:lvl>
+  </w:abstractNum>
+  <w:abstractNum w:abstractNumId="13" w15:restartNumberingAfterBreak="0">
+    <w:nsid w:val="66AB74BE"/>
+    <w:multiLevelType w:val="hybridMultilevel"/>
+    <w:tmpl w:val="DD9AFE5A"/>
+    <w:lvl w:ilvl="0" w:tplc="04100001">
+      <w:start w:val="1"/>
+      <w:numFmt w:val="bullet"/>
+      <w:lvlText w:val=""/>
+      <w:lvlJc w:val="left"/>
+      <w:pPr>
+        <w:ind w:left="2520" w:hanging="360"/>
+      </w:pPr>
+      <w:rPr>
+        <w:rFonts w:ascii="Symbol" w:hAnsi="Symbol" w:hint="default"/>
+      </w:rPr>
+    </w:lvl>
+    <w:lvl w:ilvl="1" w:tplc="04100003" w:tentative="1">
+      <w:start w:val="1"/>
+      <w:numFmt w:val="bullet"/>
+      <w:lvlText w:val="o"/>
+      <w:lvlJc w:val="left"/>
+      <w:pPr>
+        <w:ind w:left="3240" w:hanging="360"/>
+      </w:pPr>
+      <w:rPr>
+        <w:rFonts w:ascii="Courier New" w:hAnsi="Courier New" w:cs="Courier New" w:hint="default"/>
+      </w:rPr>
+    </w:lvl>
+    <w:lvl w:ilvl="2" w:tplc="04100005" w:tentative="1">
+      <w:start w:val="1"/>
+      <w:numFmt w:val="bullet"/>
+      <w:lvlText w:val=""/>
+      <w:lvlJc w:val="left"/>
+      <w:pPr>
+        <w:ind w:left="3960" w:hanging="360"/>
+      </w:pPr>
+      <w:rPr>
+        <w:rFonts w:ascii="Wingdings" w:hAnsi="Wingdings" w:hint="default"/>
+      </w:rPr>
+    </w:lvl>
+    <w:lvl w:ilvl="3" w:tplc="04100001" w:tentative="1">
+      <w:start w:val="1"/>
+      <w:numFmt w:val="bullet"/>
+      <w:lvlText w:val=""/>
+      <w:lvlJc w:val="left"/>
+      <w:pPr>
+        <w:ind w:left="4680" w:hanging="360"/>
+      </w:pPr>
+      <w:rPr>
+        <w:rFonts w:ascii="Symbol" w:hAnsi="Symbol" w:hint="default"/>
+      </w:rPr>
+    </w:lvl>
+    <w:lvl w:ilvl="4" w:tplc="04100003" w:tentative="1">
+      <w:start w:val="1"/>
+      <w:numFmt w:val="bullet"/>
+      <w:lvlText w:val="o"/>
+      <w:lvlJc w:val="left"/>
+      <w:pPr>
+        <w:ind w:left="5400" w:hanging="360"/>
+      </w:pPr>
+      <w:rPr>
+        <w:rFonts w:ascii="Courier New" w:hAnsi="Courier New" w:cs="Courier New" w:hint="default"/>
+      </w:rPr>
+    </w:lvl>
+    <w:lvl w:ilvl="5" w:tplc="04100005" w:tentative="1">
+      <w:start w:val="1"/>
+      <w:numFmt w:val="bullet"/>
+      <w:lvlText w:val=""/>
+      <w:lvlJc w:val="left"/>
+      <w:pPr>
+        <w:ind w:left="6120" w:hanging="360"/>
+      </w:pPr>
+      <w:rPr>
+        <w:rFonts w:ascii="Wingdings" w:hAnsi="Wingdings" w:hint="default"/>
+      </w:rPr>
+    </w:lvl>
+    <w:lvl w:ilvl="6" w:tplc="04100001" w:tentative="1">
+      <w:start w:val="1"/>
+      <w:numFmt w:val="bullet"/>
+      <w:lvlText w:val=""/>
+      <w:lvlJc w:val="left"/>
+      <w:pPr>
+        <w:ind w:left="6840" w:hanging="360"/>
+      </w:pPr>
+      <w:rPr>
+        <w:rFonts w:ascii="Symbol" w:hAnsi="Symbol" w:hint="default"/>
+      </w:rPr>
+    </w:lvl>
+    <w:lvl w:ilvl="7" w:tplc="04100003" w:tentative="1">
+      <w:start w:val="1"/>
+      <w:numFmt w:val="bullet"/>
+      <w:lvlText w:val="o"/>
+      <w:lvlJc w:val="left"/>
+      <w:pPr>
+        <w:ind w:left="7560" w:hanging="360"/>
+      </w:pPr>
+      <w:rPr>
+        <w:rFonts w:ascii="Courier New" w:hAnsi="Courier New" w:cs="Courier New" w:hint="default"/>
+      </w:rPr>
+    </w:lvl>
+    <w:lvl w:ilvl="8" w:tplc="04100005" w:tentative="1">
+      <w:start w:val="1"/>
+      <w:numFmt w:val="bullet"/>
+      <w:lvlText w:val=""/>
+      <w:lvlJc w:val="left"/>
+      <w:pPr>
+        <w:ind w:left="8280" w:hanging="360"/>
+      </w:pPr>
+      <w:rPr>
+        <w:rFonts w:ascii="Wingdings" w:hAnsi="Wingdings" w:hint="default"/>
+      </w:rPr>
+    </w:lvl>
+  </w:abstractNum>
+  <w:abstractNum w:abstractNumId="14" w15:restartNumberingAfterBreak="0">
+    <w:nsid w:val="7E7F2DDA"/>
+    <w:multiLevelType w:val="hybridMultilevel"/>
+    <w:tmpl w:val="775CA6F4"/>
+    <w:lvl w:ilvl="0" w:tplc="0410000F">
+      <w:start w:val="1"/>
+      <w:numFmt w:val="decimal"/>
+      <w:lvlText w:val="%1."/>
+      <w:lvlJc w:val="left"/>
+      <w:pPr>
+        <w:ind w:left="720" w:hanging="360"/>
+      </w:pPr>
+    </w:lvl>
+    <w:lvl w:ilvl="1" w:tplc="04100019" w:tentative="1">
+      <w:start w:val="1"/>
+      <w:numFmt w:val="lowerLetter"/>
+      <w:lvlText w:val="%2."/>
+      <w:lvlJc w:val="left"/>
+      <w:pPr>
+        <w:ind w:left="1440" w:hanging="360"/>
+      </w:pPr>
+    </w:lvl>
+    <w:lvl w:ilvl="2" w:tplc="0410001B" w:tentative="1">
+      <w:start w:val="1"/>
+      <w:numFmt w:val="lowerRoman"/>
+      <w:lvlText w:val="%3."/>
+      <w:lvlJc w:val="right"/>
+      <w:pPr>
+        <w:ind w:left="2160" w:hanging="180"/>
+      </w:pPr>
+    </w:lvl>
+    <w:lvl w:ilvl="3" w:tplc="0410000F" w:tentative="1">
+      <w:start w:val="1"/>
+      <w:numFmt w:val="decimal"/>
+      <w:lvlText w:val="%4."/>
+      <w:lvlJc w:val="left"/>
+      <w:pPr>
+        <w:ind w:left="2880" w:hanging="360"/>
+      </w:pPr>
+    </w:lvl>
+    <w:lvl w:ilvl="4" w:tplc="04100019" w:tentative="1">
+      <w:start w:val="1"/>
+      <w:numFmt w:val="lowerLetter"/>
+      <w:lvlText w:val="%5."/>
+      <w:lvlJc w:val="left"/>
+      <w:pPr>
+        <w:ind w:left="3600" w:hanging="360"/>
+      </w:pPr>
+    </w:lvl>
+    <w:lvl w:ilvl="5" w:tplc="0410001B" w:tentative="1">
+      <w:start w:val="1"/>
+      <w:numFmt w:val="lowerRoman"/>
+      <w:lvlText w:val="%6."/>
+      <w:lvlJc w:val="right"/>
+      <w:pPr>
+        <w:ind w:left="4320" w:hanging="180"/>
+      </w:pPr>
+    </w:lvl>
+    <w:lvl w:ilvl="6" w:tplc="0410000F" w:tentative="1">
+      <w:start w:val="1"/>
+      <w:numFmt w:val="decimal"/>
+      <w:lvlText w:val="%7."/>
+      <w:lvlJc w:val="left"/>
+      <w:pPr>
+        <w:ind w:left="5040" w:hanging="360"/>
+      </w:pPr>
+    </w:lvl>
+    <w:lvl w:ilvl="7" w:tplc="04100019" w:tentative="1">
+      <w:start w:val="1"/>
+      <w:numFmt w:val="lowerLetter"/>
+      <w:lvlText w:val="%8."/>
+      <w:lvlJc w:val="left"/>
+      <w:pPr>
+        <w:ind w:left="5760" w:hanging="360"/>
+      </w:pPr>
+    </w:lvl>
+    <w:lvl w:ilvl="8" w:tplc="0410001B" w:tentative="1">
+      <w:start w:val="1"/>
+      <w:numFmt w:val="lowerRoman"/>
+      <w:lvlText w:val="%9."/>
+      <w:lvlJc w:val="right"/>
+      <w:pPr>
+        <w:ind w:left="6480" w:hanging="180"/>
+      </w:pPr>
+    </w:lvl>
+  </w:abstractNum>
+  <w:abstractNum w:abstractNumId="15" w15:restartNumberingAfterBreak="0">
+    <w:nsid w:val="7FAF2103"/>
+    <w:multiLevelType w:val="hybridMultilevel"/>
+    <w:tmpl w:val="5DBC584E"/>
+    <w:lvl w:ilvl="0" w:tplc="04100001">
+      <w:start w:val="1"/>
+      <w:numFmt w:val="bullet"/>
+      <w:lvlText w:val=""/>
+      <w:lvlJc w:val="left"/>
+      <w:pPr>
+        <w:ind w:left="1080" w:hanging="360"/>
+      </w:pPr>
+      <w:rPr>
+        <w:rFonts w:ascii="Symbol" w:hAnsi="Symbol" w:hint="default"/>
+      </w:rPr>
+    </w:lvl>
+    <w:lvl w:ilvl="1" w:tplc="04100003" w:tentative="1">
+      <w:start w:val="1"/>
+      <w:numFmt w:val="bullet"/>
+      <w:lvlText w:val="o"/>
+      <w:lvlJc w:val="left"/>
+      <w:pPr>
+        <w:ind w:left="1800" w:hanging="360"/>
+      </w:pPr>
+      <w:rPr>
+        <w:rFonts w:ascii="Courier New" w:hAnsi="Courier New" w:cs="Courier New" w:hint="default"/>
+      </w:rPr>
+    </w:lvl>
+    <w:lvl w:ilvl="2" w:tplc="04100005" w:tentative="1">
+      <w:start w:val="1"/>
+      <w:numFmt w:val="bullet"/>
+      <w:lvlText w:val=""/>
+      <w:lvlJc w:val="left"/>
+      <w:pPr>
+        <w:ind w:left="2520" w:hanging="360"/>
+      </w:pPr>
+      <w:rPr>
+        <w:rFonts w:ascii="Wingdings" w:hAnsi="Wingdings" w:hint="default"/>
+      </w:rPr>
+    </w:lvl>
+    <w:lvl w:ilvl="3" w:tplc="04100001" w:tentative="1">
+      <w:start w:val="1"/>
+      <w:numFmt w:val="bullet"/>
+      <w:lvlText w:val=""/>
+      <w:lvlJc w:val="left"/>
+      <w:pPr>
+        <w:ind w:left="3240" w:hanging="360"/>
+      </w:pPr>
+      <w:rPr>
+        <w:rFonts w:ascii="Symbol" w:hAnsi="Symbol" w:hint="default"/>
+      </w:rPr>
+    </w:lvl>
+    <w:lvl w:ilvl="4" w:tplc="04100003" w:tentative="1">
+      <w:start w:val="1"/>
+      <w:numFmt w:val="bullet"/>
+      <w:lvlText w:val="o"/>
+      <w:lvlJc w:val="left"/>
+      <w:pPr>
+        <w:ind w:left="3960" w:hanging="360"/>
+      </w:pPr>
+      <w:rPr>
+        <w:rFonts w:ascii="Courier New" w:hAnsi="Courier New" w:cs="Courier New" w:hint="default"/>
+      </w:rPr>
+    </w:lvl>
+    <w:lvl w:ilvl="5" w:tplc="04100005" w:tentative="1">
+      <w:start w:val="1"/>
+      <w:numFmt w:val="bullet"/>
+      <w:lvlText w:val=""/>
+      <w:lvlJc w:val="left"/>
+      <w:pPr>
+        <w:ind w:left="4680" w:hanging="360"/>
+      </w:pPr>
+      <w:rPr>
+        <w:rFonts w:ascii="Wingdings" w:hAnsi="Wingdings" w:hint="default"/>
+      </w:rPr>
+    </w:lvl>
+    <w:lvl w:ilvl="6" w:tplc="04100001" w:tentative="1">
+      <w:start w:val="1"/>
+      <w:numFmt w:val="bullet"/>
+      <w:lvlText w:val=""/>
+      <w:lvlJc w:val="left"/>
+      <w:pPr>
+        <w:ind w:left="5400" w:hanging="360"/>
+      </w:pPr>
+      <w:rPr>
+        <w:rFonts w:ascii="Symbol" w:hAnsi="Symbol" w:hint="default"/>
+      </w:rPr>
+    </w:lvl>
+    <w:lvl w:ilvl="7" w:tplc="04100003" w:tentative="1">
+      <w:start w:val="1"/>
+      <w:numFmt w:val="bullet"/>
+      <w:lvlText w:val="o"/>
+      <w:lvlJc w:val="left"/>
+      <w:pPr>
+        <w:ind w:left="6120" w:hanging="360"/>
+      </w:pPr>
+      <w:rPr>
+        <w:rFonts w:ascii="Courier New" w:hAnsi="Courier New" w:cs="Courier New" w:hint="default"/>
+      </w:rPr>
+    </w:lvl>
+    <w:lvl w:ilvl="8" w:tplc="04100005" w:tentative="1">
+      <w:start w:val="1"/>
+      <w:numFmt w:val="bullet"/>
+      <w:lvlText w:val=""/>
+      <w:lvlJc w:val="left"/>
+      <w:pPr>
+        <w:ind w:left="6840" w:hanging="360"/>
+      </w:pPr>
+      <w:rPr>
+        <w:rFonts w:ascii="Wingdings" w:hAnsi="Wingdings" w:hint="default"/>
+      </w:rPr>
+    </w:lvl>
+  </w:abstractNum>
   <w:num w:numId="1">
-    <w:abstractNumId w:val="0"/>
+    <w:abstractNumId w:val="4"/>
   </w:num>
   <w:num w:numId="2">
+    <w:abstractNumId w:val="5"/>
+  </w:num>
+  <w:num w:numId="3">
+    <w:abstractNumId w:val="6"/>
+  </w:num>
+  <w:num w:numId="4">
+    <w:abstractNumId w:val="8"/>
+  </w:num>
+  <w:num w:numId="5">
+    <w:abstractNumId w:val="12"/>
+  </w:num>
+  <w:num w:numId="6">
+    <w:abstractNumId w:val="7"/>
+  </w:num>
+  <w:num w:numId="7">
+    <w:abstractNumId w:val="10"/>
+  </w:num>
+  <w:num w:numId="8">
+    <w:abstractNumId w:val="9"/>
+  </w:num>
+  <w:num w:numId="9">
+    <w:abstractNumId w:val="11"/>
+  </w:num>
+  <w:num w:numId="10">
+    <w:abstractNumId w:val="13"/>
+  </w:num>
+  <w:num w:numId="11">
+    <w:abstractNumId w:val="15"/>
+  </w:num>
+  <w:num w:numId="12">
     <w:abstractNumId w:val="1"/>
   </w:num>
-  <w:num w:numId="3">
+  <w:num w:numId="13">
     <w:abstractNumId w:val="2"/>
+  </w:num>
+  <w:num w:numId="14">
+    <w:abstractNumId w:val="14"/>
+  </w:num>
+  <w:num w:numId="15">
+    <w:abstractNumId w:val="3"/>
+  </w:num>
+  <w:num w:numId="16">
+    <w:abstractNumId w:val="0"/>
   </w:num>
 </w:numbering>
 </file>
 
 <file path=word/styles.xml><?xml version="1.0" encoding="utf-8"?>
-<w:styles xmlns:mc="http://schemas.openxmlformats.org/markup-compatibility/2006" xmlns:r="http://schemas.openxmlformats.org/officeDocument/2006/relationships" xmlns:w="http://schemas.openxmlformats.org/wordprocessingml/2006/main" xmlns:w14="http://schemas.microsoft.com/office/word/2010/wordml" xmlns:w15="http://schemas.microsoft.com/office/word/2012/wordml" xmlns:w16cex="http://schemas.microsoft.com/office/word/2018/wordml/cex" xmlns:w16cid="http://schemas.microsoft.com/office/word/2016/wordml/cid" xmlns:w16="http://schemas.microsoft.com/office/word/2018/wordml" xmlns:w16se="http://schemas.microsoft.com/office/word/2015/wordml/symex" mc:Ignorable="w14 w15 w16se w16cid w16 w16cex">
+<w:styles xmlns:mc="http://schemas.openxmlformats.org/markup-compatibility/2006" xmlns:r="http://schemas.openxmlformats.org/officeDocument/2006/relationships" xmlns:w="http://schemas.openxmlformats.org/wordprocessingml/2006/main" xmlns:w14="http://schemas.microsoft.com/office/word/2010/wordml" xmlns:w15="http://schemas.microsoft.com/office/word/2012/wordml" xmlns:w16se="http://schemas.microsoft.com/office/word/2015/wordml/symex" mc:Ignorable="w14 w15 w16se">
   <w:docDefaults>
     <w:rPrDefault>
       <w:rPr>
@@ -1213,7 +3067,7 @@
       </w:pPr>
     </w:pPrDefault>
   </w:docDefaults>
-  <w:latentStyles w:defLockedState="0" w:defUIPriority="99" w:defSemiHidden="0" w:defUnhideWhenUsed="0" w:defQFormat="0" w:count="376">
+  <w:latentStyles w:defLockedState="0" w:defUIPriority="99" w:defSemiHidden="0" w:defUnhideWhenUsed="0" w:defQFormat="0" w:count="371">
     <w:lsdException w:name="Normal" w:uiPriority="0" w:qFormat="1"/>
     <w:lsdException w:name="heading 1" w:uiPriority="9" w:qFormat="1"/>
     <w:lsdException w:name="heading 2" w:semiHidden="1" w:uiPriority="9" w:unhideWhenUsed="1" w:qFormat="1"/>
@@ -1585,11 +3439,6 @@
     <w:lsdException w:name="List Table 5 Dark Accent 6" w:uiPriority="50"/>
     <w:lsdException w:name="List Table 6 Colorful Accent 6" w:uiPriority="51"/>
     <w:lsdException w:name="List Table 7 Colorful Accent 6" w:uiPriority="52"/>
-    <w:lsdException w:name="Mention" w:semiHidden="1" w:unhideWhenUsed="1"/>
-    <w:lsdException w:name="Smart Hyperlink" w:semiHidden="1" w:unhideWhenUsed="1"/>
-    <w:lsdException w:name="Hashtag" w:semiHidden="1" w:unhideWhenUsed="1"/>
-    <w:lsdException w:name="Unresolved Mention" w:semiHidden="1" w:unhideWhenUsed="1"/>
-    <w:lsdException w:name="Smart Link" w:semiHidden="1" w:unhideWhenUsed="1"/>
   </w:latentStyles>
   <w:style w:type="paragraph" w:default="1" w:styleId="Normale">
     <w:name w:val="Normal"/>
@@ -1990,18 +3839,18 @@
 </file>
 
 <file path=customXml/item1.xml><?xml version="1.0" encoding="utf-8"?>
-<p:properties xmlns:p="http://schemas.microsoft.com/office/2006/metadata/properties" xmlns:xsi="http://www.w3.org/2001/XMLSchema-instance" xmlns:pc="http://schemas.microsoft.com/office/infopath/2007/PartnerControls">
-  <documentManagement/>
-</p:properties>
-</file>
-
-<file path=customXml/item2.xml><?xml version="1.0" encoding="utf-8"?>
 <?mso-contentType ?>
 <FormTemplates xmlns="http://schemas.microsoft.com/sharepoint/v3/contenttype/forms">
   <Display>DocumentLibraryForm</Display>
   <Edit>DocumentLibraryForm</Edit>
   <New>DocumentLibraryForm</New>
 </FormTemplates>
+</file>
+
+<file path=customXml/item2.xml><?xml version="1.0" encoding="utf-8"?>
+<p:properties xmlns:p="http://schemas.microsoft.com/office/2006/metadata/properties" xmlns:xsi="http://www.w3.org/2001/XMLSchema-instance" xmlns:pc="http://schemas.microsoft.com/office/infopath/2007/PartnerControls">
+  <documentManagement/>
+</p:properties>
 </file>
 
 <file path=customXml/item3.xml><?xml version="1.0" encoding="utf-8"?>
@@ -2119,24 +3968,18 @@
 </file>
 
 <file path=customXml/itemProps1.xml><?xml version="1.0" encoding="utf-8"?>
-<ds:datastoreItem xmlns:ds="http://schemas.openxmlformats.org/officeDocument/2006/customXml" ds:itemID="{26BD0C6E-F9D0-4114-852F-348B14B78053}">
+<ds:datastoreItem xmlns:ds="http://schemas.openxmlformats.org/officeDocument/2006/customXml" ds:itemID="{A2FB9A95-729A-4946-856E-E566C5082E8C}">
   <ds:schemaRefs>
-    <ds:schemaRef ds:uri="http://purl.org/dc/elements/1.1/"/>
-    <ds:schemaRef ds:uri="http://schemas.microsoft.com/office/2006/metadata/properties"/>
-    <ds:schemaRef ds:uri="http://schemas.microsoft.com/office/2006/documentManagement/types"/>
-    <ds:schemaRef ds:uri="http://purl.org/dc/terms/"/>
-    <ds:schemaRef ds:uri="http://schemas.openxmlformats.org/package/2006/metadata/core-properties"/>
-    <ds:schemaRef ds:uri="http://purl.org/dc/dcmitype/"/>
-    <ds:schemaRef ds:uri="http://schemas.microsoft.com/office/infopath/2007/PartnerControls"/>
-    <ds:schemaRef ds:uri="http://www.w3.org/XML/1998/namespace"/>
+    <ds:schemaRef ds:uri="http://schemas.microsoft.com/sharepoint/v3/contenttype/forms"/>
   </ds:schemaRefs>
 </ds:datastoreItem>
 </file>
 
 <file path=customXml/itemProps2.xml><?xml version="1.0" encoding="utf-8"?>
-<ds:datastoreItem xmlns:ds="http://schemas.openxmlformats.org/officeDocument/2006/customXml" ds:itemID="{A2FB9A95-729A-4946-856E-E566C5082E8C}">
+<ds:datastoreItem xmlns:ds="http://schemas.openxmlformats.org/officeDocument/2006/customXml" ds:itemID="{26BD0C6E-F9D0-4114-852F-348B14B78053}">
   <ds:schemaRefs>
-    <ds:schemaRef ds:uri="http://schemas.microsoft.com/sharepoint/v3/contenttype/forms"/>
+    <ds:schemaRef ds:uri="http://schemas.microsoft.com/office/2006/metadata/properties"/>
+    <ds:schemaRef ds:uri="http://schemas.microsoft.com/office/infopath/2007/PartnerControls"/>
   </ds:schemaRefs>
 </ds:datastoreItem>
 </file>

</xml_diff>

<commit_message>
documento completato,ma da rivedere
</commit_message>
<xml_diff>
--- a/Problem Statement.docx
+++ b/Problem Statement.docx
@@ -18,6 +18,9 @@
           <w:lang w:eastAsia="it-IT"/>
         </w:rPr>
       </w:pPr>
+      <w:bookmarkStart w:id="0" w:name="_GoBack"/>
+      <w:bookmarkEnd w:id="0"/>
+      <w:proofErr w:type="spellStart"/>
       <w:r>
         <w:rPr>
           <w:rFonts w:ascii="Comic Sans MS" w:eastAsia="Times New Roman" w:hAnsi="Comic Sans MS" w:cs="Helvetica"/>
@@ -29,7 +32,21 @@
           <w:szCs w:val="42"/>
           <w:lang w:eastAsia="it-IT"/>
         </w:rPr>
-        <w:t>Problem Statement</w:t>
+        <w:t>Problem</w:t>
+      </w:r>
+      <w:proofErr w:type="spellEnd"/>
+      <w:r>
+        <w:rPr>
+          <w:rFonts w:ascii="Comic Sans MS" w:eastAsia="Times New Roman" w:hAnsi="Comic Sans MS" w:cs="Helvetica"/>
+          <w:b/>
+          <w:bCs/>
+          <w:color w:val="111111"/>
+          <w:kern w:val="36"/>
+          <w:sz w:val="42"/>
+          <w:szCs w:val="42"/>
+          <w:lang w:eastAsia="it-IT"/>
+        </w:rPr>
+        <w:t xml:space="preserve"> Statement</w:t>
       </w:r>
     </w:p>
     <w:p>
@@ -905,21 +922,8 @@
           <w:sz w:val="24"/>
           <w:szCs w:val="24"/>
         </w:rPr>
-        <w:t xml:space="preserve">  </w:t>
-      </w:r>
-      <w:r>
-        <w:rPr>
-          <w:rStyle w:val="Enfasigrassetto"/>
-          <w:rFonts w:ascii="Comic Sans MS" w:hAnsi="Comic Sans MS" w:cs="Calibri"/>
-          <w:b w:val="0"/>
-          <w:bCs w:val="0"/>
-          <w:sz w:val="24"/>
-          <w:szCs w:val="24"/>
-        </w:rPr>
-        <w:t xml:space="preserve"> </w:t>
-      </w:r>
-      <w:bookmarkStart w:id="0" w:name="_GoBack"/>
-      <w:bookmarkEnd w:id="0"/>
+        <w:t xml:space="preserve">   </w:t>
+      </w:r>
       <w:r>
         <w:rPr>
           <w:rStyle w:val="Enfasigrassetto"/>
@@ -3839,18 +3843,18 @@
 </file>
 
 <file path=customXml/item1.xml><?xml version="1.0" encoding="utf-8"?>
+<p:properties xmlns:p="http://schemas.microsoft.com/office/2006/metadata/properties" xmlns:xsi="http://www.w3.org/2001/XMLSchema-instance" xmlns:pc="http://schemas.microsoft.com/office/infopath/2007/PartnerControls">
+  <documentManagement/>
+</p:properties>
+</file>
+
+<file path=customXml/item2.xml><?xml version="1.0" encoding="utf-8"?>
 <?mso-contentType ?>
 <FormTemplates xmlns="http://schemas.microsoft.com/sharepoint/v3/contenttype/forms">
   <Display>DocumentLibraryForm</Display>
   <Edit>DocumentLibraryForm</Edit>
   <New>DocumentLibraryForm</New>
 </FormTemplates>
-</file>
-
-<file path=customXml/item2.xml><?xml version="1.0" encoding="utf-8"?>
-<p:properties xmlns:p="http://schemas.microsoft.com/office/2006/metadata/properties" xmlns:xsi="http://www.w3.org/2001/XMLSchema-instance" xmlns:pc="http://schemas.microsoft.com/office/infopath/2007/PartnerControls">
-  <documentManagement/>
-</p:properties>
 </file>
 
 <file path=customXml/item3.xml><?xml version="1.0" encoding="utf-8"?>
@@ -3968,18 +3972,18 @@
 </file>
 
 <file path=customXml/itemProps1.xml><?xml version="1.0" encoding="utf-8"?>
-<ds:datastoreItem xmlns:ds="http://schemas.openxmlformats.org/officeDocument/2006/customXml" ds:itemID="{A2FB9A95-729A-4946-856E-E566C5082E8C}">
+<ds:datastoreItem xmlns:ds="http://schemas.openxmlformats.org/officeDocument/2006/customXml" ds:itemID="{26BD0C6E-F9D0-4114-852F-348B14B78053}">
   <ds:schemaRefs>
-    <ds:schemaRef ds:uri="http://schemas.microsoft.com/sharepoint/v3/contenttype/forms"/>
+    <ds:schemaRef ds:uri="http://schemas.microsoft.com/office/2006/metadata/properties"/>
+    <ds:schemaRef ds:uri="http://schemas.microsoft.com/office/infopath/2007/PartnerControls"/>
   </ds:schemaRefs>
 </ds:datastoreItem>
 </file>
 
 <file path=customXml/itemProps2.xml><?xml version="1.0" encoding="utf-8"?>
-<ds:datastoreItem xmlns:ds="http://schemas.openxmlformats.org/officeDocument/2006/customXml" ds:itemID="{26BD0C6E-F9D0-4114-852F-348B14B78053}">
+<ds:datastoreItem xmlns:ds="http://schemas.openxmlformats.org/officeDocument/2006/customXml" ds:itemID="{A2FB9A95-729A-4946-856E-E566C5082E8C}">
   <ds:schemaRefs>
-    <ds:schemaRef ds:uri="http://schemas.microsoft.com/office/2006/metadata/properties"/>
-    <ds:schemaRef ds:uri="http://schemas.microsoft.com/office/infopath/2007/PartnerControls"/>
+    <ds:schemaRef ds:uri="http://schemas.microsoft.com/sharepoint/v3/contenttype/forms"/>
   </ds:schemaRefs>
 </ds:datastoreItem>
 </file>

</xml_diff>